<commit_message>
Update General System Structure.docx
</commit_message>
<xml_diff>
--- a/General System Structure.docx
+++ b/General System Structure.docx
@@ -1,6 +1,6 @@
 
 <file path=word/document.xml><?xml version="1.0" encoding="utf-8"?>
-<w:document xmlns:wpc="http://schemas.microsoft.com/office/word/2010/wordprocessingCanvas" xmlns:cx="http://schemas.microsoft.com/office/drawing/2014/chartex" xmlns:cx1="http://schemas.microsoft.com/office/drawing/2015/9/8/chartex" xmlns:cx2="http://schemas.microsoft.com/office/drawing/2015/10/21/chartex" xmlns:cx3="http://schemas.microsoft.com/office/drawing/2016/5/9/chartex" xmlns:cx4="http://schemas.microsoft.com/office/drawing/2016/5/10/chartex" xmlns:cx5="http://schemas.microsoft.com/office/drawing/2016/5/11/chartex" xmlns:cx6="http://schemas.microsoft.com/office/drawing/2016/5/12/chartex" xmlns:cx7="http://schemas.microsoft.com/office/drawing/2016/5/13/chartex" xmlns:cx8="http://schemas.microsoft.com/office/drawing/2016/5/14/chartex" xmlns:mc="http://schemas.openxmlformats.org/markup-compatibility/2006" xmlns:aink="http://schemas.microsoft.com/office/drawing/2016/ink" xmlns:am3d="http://schemas.microsoft.com/office/drawing/2017/model3d" xmlns:o="urn:schemas-microsoft-com:office:office" xmlns:r="http://schemas.openxmlformats.org/officeDocument/2006/relationships" xmlns:m="http://schemas.openxmlformats.org/officeDocument/2006/math" xmlns:v="urn:schemas-microsoft-com:vml" xmlns:wp14="http://schemas.microsoft.com/office/word/2010/wordprocessingDrawing" xmlns:wp="http://schemas.openxmlformats.org/drawingml/2006/wordprocessingDrawing" xmlns:w10="urn:schemas-microsoft-com:office:word" xmlns:w="http://schemas.openxmlformats.org/wordprocessingml/2006/main" xmlns:w14="http://schemas.microsoft.com/office/word/2010/wordml" xmlns:w15="http://schemas.microsoft.com/office/word/2012/wordml" xmlns:w16cid="http://schemas.microsoft.com/office/word/2016/wordml/cid" xmlns:w16se="http://schemas.microsoft.com/office/word/2015/wordml/symex" xmlns:wpg="http://schemas.microsoft.com/office/word/2010/wordprocessingGroup" xmlns:wpi="http://schemas.microsoft.com/office/word/2010/wordprocessingInk" xmlns:wne="http://schemas.microsoft.com/office/word/2006/wordml" xmlns:wps="http://schemas.microsoft.com/office/word/2010/wordprocessingShape" mc:Ignorable="w14 w15 w16se w16cid wp14">
+<w:document xmlns:ve="http://schemas.openxmlformats.org/markup-compatibility/2006" xmlns:o="urn:schemas-microsoft-com:office:office" xmlns:r="http://schemas.openxmlformats.org/officeDocument/2006/relationships" xmlns:m="http://schemas.openxmlformats.org/officeDocument/2006/math" xmlns:v="urn:schemas-microsoft-com:vml" xmlns:wp="http://schemas.openxmlformats.org/drawingml/2006/wordprocessingDrawing" xmlns:w10="urn:schemas-microsoft-com:office:word" xmlns:w="http://schemas.openxmlformats.org/wordprocessingml/2006/main" xmlns:wne="http://schemas.microsoft.com/office/word/2006/wordml">
   <w:body>
     <w:p>
       <w:pPr>
@@ -95,552 +95,590 @@
       </w:r>
     </w:p>
     <w:p>
+      <w:r>
+        <w:t xml:space="preserve">One common part </w:t>
+      </w:r>
+      <w:r>
+        <w:t>of</w:t>
+      </w:r>
+      <w:r>
+        <w:t xml:space="preserve"> a line is power supply such as electrical power and sometimes also compressed air and hydraulics. In some cases, you will also need cooling water. </w:t>
+      </w:r>
+    </w:p>
+    <w:p>
+      <w:r>
+        <w:t xml:space="preserve">Another important part is the control system, which usually consists of one or more PLCs collecting sensor data and issuing commands to motors, valves and other actuators. There is usually also a </w:t>
+      </w:r>
+      <w:r>
+        <w:t>Manufacturing Execution System (MES) and</w:t>
+      </w:r>
+      <w:r>
+        <w:t xml:space="preserve"> a</w:t>
+      </w:r>
+      <w:r>
+        <w:t xml:space="preserve"> S</w:t>
+      </w:r>
+      <w:r>
+        <w:t xml:space="preserve">upervisory </w:t>
+      </w:r>
+      <w:r>
+        <w:t>C</w:t>
+      </w:r>
+      <w:r>
+        <w:t xml:space="preserve">ontrol </w:t>
+      </w:r>
+      <w:r>
+        <w:t xml:space="preserve">and Data Acquisition (SCADA) </w:t>
+      </w:r>
+      <w:r>
+        <w:t>system the feeds the PLCs with production control data</w:t>
+      </w:r>
+      <w:r>
+        <w:t xml:space="preserve"> and retrieves information from the line about the produced parts regarding quantity and quality and the equipment regarding disturbances, faults and alarms.</w:t>
+      </w:r>
+    </w:p>
+    <w:p>
+      <w:r>
+        <w:t>Another</w:t>
+      </w:r>
+      <w:r>
+        <w:t xml:space="preserve"> important task for the control system is to secure the safety aspects of the production line. In the past this was handled by electromechanical components. Today it is preferably handled by safety PLCs. This </w:t>
+      </w:r>
+      <w:r>
+        <w:t xml:space="preserve">is a great advantage since </w:t>
+      </w:r>
+      <w:r>
+        <w:t>differen</w:t>
+      </w:r>
+      <w:r>
+        <w:t>t</w:t>
+      </w:r>
+      <w:r>
+        <w:t xml:space="preserve"> types of lines </w:t>
+      </w:r>
+      <w:r>
+        <w:t>no longer need to</w:t>
+      </w:r>
+      <w:r>
+        <w:t xml:space="preserve"> be </w:t>
+      </w:r>
+      <w:r>
+        <w:t>built</w:t>
+      </w:r>
+      <w:r>
+        <w:t xml:space="preserve"> </w:t>
+      </w:r>
+      <w:r>
+        <w:t xml:space="preserve">with safety relays configured with </w:t>
+      </w:r>
+      <w:r>
+        <w:t>electrical connections</w:t>
+      </w:r>
+      <w:r>
+        <w:t>. Instead you will use safety PLCs configured by software.</w:t>
+      </w:r>
+    </w:p>
+    <w:p>
+      <w:r>
+        <w:t xml:space="preserve">Now you can </w:t>
+      </w:r>
+      <w:r>
+        <w:t xml:space="preserve">design a set of </w:t>
+      </w:r>
+      <w:r>
+        <w:t xml:space="preserve">standard </w:t>
+      </w:r>
+      <w:r>
+        <w:t xml:space="preserve">power distribution </w:t>
+      </w:r>
+      <w:r>
+        <w:t>panels</w:t>
+      </w:r>
+      <w:r>
+        <w:t xml:space="preserve"> and control panels</w:t>
+      </w:r>
+      <w:r>
+        <w:t>.</w:t>
+      </w:r>
+      <w:r>
+        <w:t xml:space="preserve"> </w:t>
+      </w:r>
+      <w:r>
+        <w:t>The</w:t>
+      </w:r>
+      <w:r>
+        <w:t xml:space="preserve"> </w:t>
+      </w:r>
+      <w:r>
+        <w:t>power distribution panels</w:t>
+      </w:r>
+      <w:r>
+        <w:t xml:space="preserve"> </w:t>
+      </w:r>
+      <w:r>
+        <w:t>will have</w:t>
+      </w:r>
+      <w:r>
+        <w:t xml:space="preserve"> standard set</w:t>
+      </w:r>
+      <w:r>
+        <w:t>s</w:t>
+      </w:r>
+      <w:r>
+        <w:t xml:space="preserve"> of circuit breakers</w:t>
+      </w:r>
+      <w:r>
+        <w:t xml:space="preserve"> that will fit many types of lines.</w:t>
+      </w:r>
+      <w:r>
+        <w:t xml:space="preserve"> </w:t>
+      </w:r>
+      <w:r>
+        <w:t>The panels will have</w:t>
+      </w:r>
+      <w:r>
+        <w:t xml:space="preserve"> a set of</w:t>
+      </w:r>
+      <w:r>
+        <w:t xml:space="preserve"> </w:t>
+      </w:r>
+      <w:r>
+        <w:t>connection points (connectors)</w:t>
+      </w:r>
+      <w:r>
+        <w:t xml:space="preserve"> commonly required by your type of production lines</w:t>
+      </w:r>
+      <w:r>
+        <w:t>.</w:t>
+      </w:r>
+      <w:r>
+        <w:t xml:space="preserve"> </w:t>
+      </w:r>
+    </w:p>
+    <w:p>
+      <w:r>
+        <w:t xml:space="preserve">Only a few types of control panels will be required for different sizes of lines. </w:t>
+      </w:r>
+      <w:r>
+        <w:t xml:space="preserve">The DC power supplies are preferably included in the control panels. </w:t>
+      </w:r>
+      <w:r>
+        <w:t>The circuit breakers should be monitored by the PLC.</w:t>
+      </w:r>
+    </w:p>
+    <w:p>
+      <w:r>
+        <w:t xml:space="preserve">The </w:t>
+      </w:r>
+      <w:r>
+        <w:t xml:space="preserve">power distribution and control </w:t>
+      </w:r>
+      <w:r>
+        <w:t>panels can be used as components when you create the electrical design.</w:t>
+      </w:r>
+    </w:p>
+    <w:p>
+      <w:r>
+        <w:t>Another great thing is that</w:t>
+      </w:r>
+      <w:r>
+        <w:t>,</w:t>
+      </w:r>
+      <w:r>
+        <w:t xml:space="preserve"> today you can buy most of the additional electrical component with an IP54 or better encapsulation</w:t>
+      </w:r>
+      <w:r>
+        <w:t>,</w:t>
+      </w:r>
+      <w:r>
+        <w:t xml:space="preserve"> </w:t>
+      </w:r>
+      <w:r>
+        <w:t xml:space="preserve">connected </w:t>
+      </w:r>
+      <w:r>
+        <w:t xml:space="preserve">with standard </w:t>
+      </w:r>
+      <w:r>
+        <w:t xml:space="preserve">sensor, actuator, power and control bus </w:t>
+      </w:r>
+      <w:r>
+        <w:t xml:space="preserve">cables with </w:t>
+      </w:r>
+      <w:r>
+        <w:t>connectors. This will reduce the electrical design to connect</w:t>
+      </w:r>
+      <w:r>
+        <w:t>ing</w:t>
+      </w:r>
+      <w:r>
+        <w:t xml:space="preserve"> components with standard cables. No detailed circuit diagrams are required; only single line connection diagrams showing cables with connectors or standard connection to screw terminals</w:t>
+      </w:r>
+      <w:r>
+        <w:t xml:space="preserve"> (such as L1, L2, L3, N, PE</w:t>
+      </w:r>
+      <w:r>
+        <w:t xml:space="preserve"> </w:t>
+      </w:r>
+      <w:r>
+        <w:t>for power)</w:t>
+      </w:r>
+      <w:r>
+        <w:t>. This will simplify and reduce the electrical documentation a lot.</w:t>
+      </w:r>
+    </w:p>
+    <w:p>
       <w:pPr>
         <w:pStyle w:val="Rubrik3"/>
       </w:pPr>
       <w:r>
-        <w:t xml:space="preserve">Line </w:t>
-      </w:r>
-      <w:r>
-        <w:t>L</w:t>
-      </w:r>
-      <w:r>
-        <w:t>evel</w:t>
-      </w:r>
-    </w:p>
-    <w:p>
-      <w:r>
-        <w:t xml:space="preserve">One common part </w:t>
-      </w:r>
-      <w:r>
-        <w:t>of</w:t>
-      </w:r>
-      <w:r>
-        <w:t xml:space="preserve"> a line is power supply such as electrical power and sometimes also compressed air and hydraulics. In some cases, you will also need cooling water. </w:t>
-      </w:r>
-    </w:p>
-    <w:p>
-      <w:r>
-        <w:t xml:space="preserve">Another important part is the control system, which usually consists of one or more PLCs collecting sensor data and issuing commands to motors, valves and other actuators. There is usually also a </w:t>
-      </w:r>
-      <w:r>
-        <w:t>Manufacturing Execution System (MES) and S</w:t>
-      </w:r>
-      <w:r>
-        <w:t xml:space="preserve">upervisory </w:t>
-      </w:r>
-      <w:r>
-        <w:t>C</w:t>
-      </w:r>
-      <w:r>
-        <w:t xml:space="preserve">ontrol </w:t>
-      </w:r>
-      <w:r>
-        <w:t xml:space="preserve">and Data Acquisition (SCADA) </w:t>
-      </w:r>
-      <w:r>
-        <w:t>system the feeds the PLCs with production control data</w:t>
-      </w:r>
-      <w:r>
-        <w:t xml:space="preserve"> and retrieves information from the line about the produced parts regarding quantity and quality and the equipment regarding disturbances, faults and alarms.</w:t>
-      </w:r>
-    </w:p>
-    <w:p>
-      <w:r>
-        <w:t>Another</w:t>
-      </w:r>
-      <w:r>
-        <w:t xml:space="preserve"> important task for the control system is to secure the safety aspects of the production line. In the past this was handled by electromechanical components. Today it is preferably handled by safety PLCs. This </w:t>
-      </w:r>
-      <w:r>
-        <w:t xml:space="preserve">is a great advantage since </w:t>
-      </w:r>
-      <w:r>
-        <w:t>differen</w:t>
-      </w:r>
-      <w:r>
-        <w:t>t</w:t>
-      </w:r>
-      <w:r>
-        <w:t xml:space="preserve"> types of lines </w:t>
-      </w:r>
-      <w:r>
-        <w:t>no longer need to</w:t>
-      </w:r>
-      <w:r>
-        <w:t xml:space="preserve"> be </w:t>
-      </w:r>
-      <w:r>
-        <w:t>built</w:t>
+        <w:t>Safety</w:t>
+      </w:r>
+    </w:p>
+    <w:p>
+      <w:r>
+        <w:t>Many assembly lines have dangerous movements and needs to be monitored regarding safety and perhaps enclosed by</w:t>
       </w:r>
       <w:r>
         <w:t xml:space="preserve"> </w:t>
       </w:r>
       <w:r>
-        <w:t xml:space="preserve">with safety relays configured with </w:t>
-      </w:r>
-      <w:r>
-        <w:t>electrical connections</w:t>
-      </w:r>
-      <w:r>
-        <w:t>. Instead you will use safety PLCs configured by software.</w:t>
-      </w:r>
-    </w:p>
-    <w:p>
-      <w:r>
-        <w:t xml:space="preserve">Now you can </w:t>
-      </w:r>
-      <w:r>
-        <w:t xml:space="preserve">design a set of </w:t>
-      </w:r>
-      <w:r>
-        <w:t xml:space="preserve">standard </w:t>
-      </w:r>
-      <w:r>
-        <w:t xml:space="preserve">power distribution </w:t>
-      </w:r>
-      <w:r>
-        <w:t>panels</w:t>
-      </w:r>
-      <w:r>
-        <w:t xml:space="preserve"> and control panels</w:t>
+        <w:t xml:space="preserve">a perimeter guarding (a fence). </w:t>
+      </w:r>
+      <w:r>
+        <w:t>They</w:t>
+      </w:r>
+      <w:r>
+        <w:t xml:space="preserve"> </w:t>
+      </w:r>
+      <w:r>
+        <w:t>can consist of only one station, but usually they comprise many stations</w:t>
       </w:r>
       <w:r>
         <w:t>.</w:t>
       </w:r>
       <w:r>
+        <w:t xml:space="preserve"> All dangerous movements must be </w:t>
+      </w:r>
+      <w:r>
+        <w:t>monitored,</w:t>
+      </w:r>
+      <w:r>
+        <w:t xml:space="preserve"> and </w:t>
+      </w:r>
+      <w:r>
+        <w:t xml:space="preserve">you must be able to shut off the power in a safe way when a fault is detected or if an emergency stop </w:t>
+      </w:r>
+      <w:r>
+        <w:t xml:space="preserve">button </w:t>
+      </w:r>
+      <w:r>
+        <w:t xml:space="preserve">is pressed. If </w:t>
+      </w:r>
+      <w:r>
+        <w:lastRenderedPageBreak/>
+        <w:t xml:space="preserve">a stop is activated, you do not want to stop more </w:t>
+      </w:r>
+      <w:r>
+        <w:t xml:space="preserve">equipment </w:t>
+      </w:r>
+      <w:r>
+        <w:t>than necessary, so it is convenient to divide the line in</w:t>
+      </w:r>
+      <w:r>
+        <w:t>to</w:t>
+      </w:r>
+      <w:r>
+        <w:t xml:space="preserve"> groups of stations. We can call these zones.</w:t>
+      </w:r>
+    </w:p>
+    <w:p>
+      <w:r>
+        <w:t xml:space="preserve">Many components like valve </w:t>
+      </w:r>
+      <w:r>
+        <w:t>terminals</w:t>
+      </w:r>
+      <w:r>
+        <w:t xml:space="preserve"> and motor controllers can </w:t>
+      </w:r>
+      <w:r>
+        <w:t>be powered off individually so they are easy to group and control in respect of zones</w:t>
+      </w:r>
+      <w:r>
+        <w:t>.</w:t>
+      </w:r>
+      <w:r>
         <w:t xml:space="preserve"> </w:t>
       </w:r>
       <w:r>
-        <w:t>The</w:t>
+        <w:t>T</w:t>
+      </w:r>
+      <w:r>
+        <w:t xml:space="preserve">here are </w:t>
+      </w:r>
+      <w:r>
+        <w:t xml:space="preserve">however </w:t>
+      </w:r>
+      <w:r>
+        <w:t xml:space="preserve">some parts of the safety control system that will belong to a zone, such as emergency stop buttons, gate switches on zone access gates and light curtains between zones. You may also need a main </w:t>
+      </w:r>
+      <w:r>
+        <w:t>s</w:t>
+      </w:r>
+      <w:r>
+        <w:t xml:space="preserve">hut off valve for the zone to </w:t>
+      </w:r>
+      <w:r>
+        <w:t>fulfill the redundancy requirements for safety.</w:t>
+      </w:r>
+    </w:p>
+    <w:p>
+      <w:pPr>
+        <w:pStyle w:val="Rubrik3"/>
+      </w:pPr>
+      <w:r>
+        <w:t xml:space="preserve">Line and </w:t>
+      </w:r>
+      <w:r>
+        <w:t>Zones</w:t>
+      </w:r>
+    </w:p>
+    <w:p>
+      <w:r>
+        <w:t xml:space="preserve">All zone related components shall be documented on a zone connection diagram together with the connections to all stations belonging to the zone. Note, the connections within the stations will not be included. The stations will be shown as a box on this </w:t>
+      </w:r>
+      <w:r>
+        <w:t xml:space="preserve">type of </w:t>
+      </w:r>
+      <w:r>
+        <w:t>drawing.</w:t>
+      </w:r>
+      <w:r>
+        <w:t xml:space="preserve"> A drawing for the line will also be required showing connections between zones and external connections to the line.</w:t>
+      </w:r>
+    </w:p>
+    <w:p>
+      <w:pPr>
+        <w:pStyle w:val="Rubrik3"/>
+      </w:pPr>
+      <w:r>
+        <w:t>Stations</w:t>
+      </w:r>
+    </w:p>
+    <w:p>
+      <w:r>
+        <w:t xml:space="preserve">The next level will be stations. Each station will comprise a limited number of components. </w:t>
+      </w:r>
+      <w:r>
+        <w:t>Each station can have its own set of connection diagrams</w:t>
+      </w:r>
+      <w:r>
+        <w:t xml:space="preserve"> showing </w:t>
+      </w:r>
+      <w:r>
+        <w:t>the connections between components within the station and to the zone level</w:t>
+      </w:r>
+      <w:r>
+        <w:t xml:space="preserve">. </w:t>
+      </w:r>
+      <w:r>
+        <w:t xml:space="preserve">Some </w:t>
+      </w:r>
+      <w:r>
+        <w:t xml:space="preserve">stations </w:t>
+      </w:r>
+      <w:r>
+        <w:t xml:space="preserve">only have </w:t>
+      </w:r>
+      <w:r>
+        <w:t>a few</w:t>
+      </w:r>
+      <w:r>
+        <w:t xml:space="preserve"> clamping devises and sensors</w:t>
+      </w:r>
+      <w:r>
+        <w:t xml:space="preserve"> and only need a DC power and bus connection </w:t>
+      </w:r>
+      <w:r>
+        <w:t>from/</w:t>
+      </w:r>
+      <w:r>
+        <w:t>to the zone level</w:t>
+      </w:r>
+      <w:r>
+        <w:t>.</w:t>
       </w:r>
       <w:r>
         <w:t xml:space="preserve"> </w:t>
       </w:r>
-      <w:r>
-        <w:t>power distribution panels</w:t>
+    </w:p>
+    <w:p>
+      <w:pPr>
+        <w:pStyle w:val="Rubrik2"/>
+      </w:pPr>
+      <w:r>
+        <w:t>Components</w:t>
+      </w:r>
+    </w:p>
+    <w:p>
+      <w:r>
+        <w:t xml:space="preserve">Most components also need documentation. The supplier of components you have bought offers documentation of their products while control panels you have designed yourself need to be documented by you. This level of documentation need to be </w:t>
+      </w:r>
+      <w:r>
+        <w:t xml:space="preserve">done in much more </w:t>
+      </w:r>
+      <w:r>
+        <w:t>detail</w:t>
+      </w:r>
+      <w:r>
+        <w:t xml:space="preserve"> in a traditional way</w:t>
+      </w:r>
+      <w:r>
+        <w:t>.</w:t>
+      </w:r>
+    </w:p>
+    <w:p>
+      <w:pPr>
+        <w:pStyle w:val="Rubrik2"/>
+      </w:pPr>
+      <w:r>
+        <w:t>Naming</w:t>
+      </w:r>
+    </w:p>
+    <w:p>
+      <w:r>
+        <w:t xml:space="preserve">The goal is also to use international standards as far as possible. We will use ISO/IEC 81346 </w:t>
+      </w:r>
+      <w:r>
+        <w:t>Industrial systems, installations and equipment and industrial products – Structuring principles and reference designations – Part1</w:t>
+      </w:r>
+      <w:r>
+        <w:t>:</w:t>
+      </w:r>
+      <w:r>
+        <w:t xml:space="preserve"> Basic rules and Part 2: Classification of objects and codes for classes.</w:t>
+      </w:r>
+    </w:p>
+    <w:p>
+      <w:r>
+        <w:t xml:space="preserve">Part 1 </w:t>
+      </w:r>
+      <w:r>
+        <w:t>tells you to use a hierarchical designation</w:t>
+      </w:r>
+      <w:r>
+        <w:t xml:space="preserve"> i.e. one part belonging to a part will be prefixed by the designation of the part it belongs to</w:t>
+      </w:r>
+      <w:r>
+        <w:t>. It also defines different aspects for a designation such as functional (=), location (+) and product (-). Each part of the designation is prefixed by a character, defining the aspect</w:t>
+      </w:r>
+      <w:r>
+        <w:t xml:space="preserve">. </w:t>
+      </w:r>
+      <w:r>
+        <w:t>If we define the line as a function</w:t>
+      </w:r>
+      <w:r>
+        <w:t xml:space="preserve">, </w:t>
+      </w:r>
+      <w:r>
+        <w:t>we can call it</w:t>
       </w:r>
       <w:r>
         <w:t xml:space="preserve"> </w:t>
       </w:r>
       <w:r>
-        <w:t>will have</w:t>
-      </w:r>
-      <w:r>
-        <w:t xml:space="preserve"> standard set</w:t>
+        <w:t>=</w:t>
+      </w:r>
+      <w:r>
+        <w:t>L1</w:t>
+      </w:r>
+      <w:r>
+        <w:t>.</w:t>
+      </w:r>
+      <w:r>
+        <w:t xml:space="preserve"> </w:t>
+      </w:r>
+      <w:r>
+        <w:t xml:space="preserve">If we look at station </w:t>
+      </w:r>
+      <w:r>
+        <w:t xml:space="preserve">S10 </w:t>
+      </w:r>
+      <w:r>
+        <w:t>as a location within the line function, we can give it the designation</w:t>
+      </w:r>
+      <w:r>
+        <w:t xml:space="preserve"> </w:t>
+      </w:r>
+      <w:r>
+        <w:t>=</w:t>
+      </w:r>
+      <w:r>
+        <w:t>L1</w:t>
+      </w:r>
+      <w:r>
+        <w:t>+</w:t>
+      </w:r>
+      <w:r>
+        <w:t>S10</w:t>
+      </w:r>
+      <w:r>
+        <w:t>.</w:t>
+      </w:r>
+      <w:r>
+        <w:t xml:space="preserve"> </w:t>
+      </w:r>
+      <w:r>
+        <w:t xml:space="preserve">If we have a component (product) C1 in </w:t>
+      </w:r>
+      <w:r>
+        <w:t xml:space="preserve">station </w:t>
+      </w:r>
+      <w:r>
+        <w:t>+S</w:t>
+      </w:r>
+      <w:r>
+        <w:t xml:space="preserve">10 </w:t>
+      </w:r>
+      <w:r>
+        <w:t>we will give it the designation =</w:t>
+      </w:r>
+      <w:r>
+        <w:t>L1</w:t>
+      </w:r>
+      <w:r>
+        <w:t>+</w:t>
+      </w:r>
+      <w:r>
+        <w:t>S10</w:t>
+      </w:r>
+      <w:r>
+        <w:t>-</w:t>
+      </w:r>
+      <w:r>
+        <w:t>C1.</w:t>
+      </w:r>
+      <w:r>
+        <w:t xml:space="preserve"> Part 1 of the standard give us a great deal of freedom how to build each level of the designation. It can be a number, some </w:t>
+      </w:r>
+      <w:r>
+        <w:t xml:space="preserve">upper-case </w:t>
+      </w:r>
+      <w:r>
+        <w:t xml:space="preserve">letters or some </w:t>
+      </w:r>
+      <w:r>
+        <w:t xml:space="preserve">upper-case </w:t>
+      </w:r>
+      <w:r>
+        <w:t>letter</w:t>
       </w:r>
       <w:r>
         <w:t>s</w:t>
       </w:r>
       <w:r>
-        <w:t xml:space="preserve"> of circuit breakers</w:t>
-      </w:r>
-      <w:r>
-        <w:t xml:space="preserve"> that will fit many types of lines.</w:t>
-      </w:r>
-      <w:r>
-        <w:t xml:space="preserve"> </w:t>
-      </w:r>
-      <w:r>
-        <w:t>The panels will have</w:t>
-      </w:r>
-      <w:r>
-        <w:t xml:space="preserve"> a set of</w:t>
-      </w:r>
-      <w:r>
-        <w:t xml:space="preserve"> </w:t>
-      </w:r>
-      <w:r>
-        <w:t>connection points (connectors)</w:t>
-      </w:r>
-      <w:r>
-        <w:t xml:space="preserve"> commonly required by your type of production lines</w:t>
-      </w:r>
-      <w:r>
-        <w:t>.</w:t>
-      </w:r>
-      <w:r>
-        <w:t xml:space="preserve"> </w:t>
-      </w:r>
-    </w:p>
-    <w:p>
-      <w:r>
-        <w:t xml:space="preserve">Only a few types of control panels will be required for different sizes of lines. </w:t>
-      </w:r>
-      <w:r>
-        <w:t xml:space="preserve">The DC power supplies are preferably included in the control panels. </w:t>
-      </w:r>
-      <w:r>
-        <w:t>The circuit breakers should be monitored by the PLC.</w:t>
-      </w:r>
-    </w:p>
-    <w:p>
-      <w:r>
-        <w:t xml:space="preserve">The </w:t>
-      </w:r>
-      <w:r>
-        <w:t xml:space="preserve">power distribution and control </w:t>
-      </w:r>
-      <w:r>
-        <w:t>panels can be used as components when you create the electrical design.</w:t>
-      </w:r>
-    </w:p>
-    <w:p>
-      <w:r>
-        <w:t>Another great thing is that</w:t>
-      </w:r>
-      <w:r>
-        <w:t>,</w:t>
-      </w:r>
-      <w:r>
-        <w:t xml:space="preserve"> today you can buy most of the additional electrical component with an IP54 or better encapsulation</w:t>
-      </w:r>
-      <w:r>
-        <w:t>,</w:t>
-      </w:r>
-      <w:r>
-        <w:t xml:space="preserve"> </w:t>
-      </w:r>
-      <w:r>
-        <w:t xml:space="preserve">connected </w:t>
-      </w:r>
-      <w:r>
-        <w:t xml:space="preserve">with standard </w:t>
-      </w:r>
-      <w:r>
-        <w:t xml:space="preserve">sensor, actuator, power and control bus </w:t>
-      </w:r>
-      <w:r>
-        <w:t>connectors. This will reduce the electrical design to connect</w:t>
-      </w:r>
-      <w:r>
-        <w:t>ing</w:t>
-      </w:r>
-      <w:r>
-        <w:t xml:space="preserve"> components with standard cables. No detailed circuit diagrams are required; only single line connection diagrams showing cables with connectors or standard connection to screw terminals</w:t>
-      </w:r>
-      <w:r>
-        <w:t xml:space="preserve"> (such as L1, L2, L3, N, PE</w:t>
-      </w:r>
-      <w:r>
-        <w:t xml:space="preserve"> </w:t>
-      </w:r>
-      <w:r>
-        <w:t>for power)</w:t>
-      </w:r>
-      <w:r>
-        <w:t>. This will simplify and reduce the electrical documentation a lot.</w:t>
-      </w:r>
-    </w:p>
-    <w:p>
-      <w:pPr>
-        <w:pStyle w:val="Rubrik3"/>
-      </w:pPr>
-      <w:r>
-        <w:t>Safety</w:t>
-      </w:r>
-    </w:p>
-    <w:p>
-      <w:r>
-        <w:t>Many assembly lines have dangerous movements and needs to be monitored regarding safety and perhaps enclosed by</w:t>
-      </w:r>
-      <w:r>
-        <w:t xml:space="preserve"> </w:t>
-      </w:r>
-      <w:r>
-        <w:t xml:space="preserve">a perimeter guarding (a fence). </w:t>
-      </w:r>
-      <w:r>
-        <w:t>They</w:t>
-      </w:r>
-      <w:r>
-        <w:t xml:space="preserve"> </w:t>
-      </w:r>
-      <w:r>
-        <w:t xml:space="preserve">can consist of only one station, but usually </w:t>
-      </w:r>
-      <w:r>
-        <w:lastRenderedPageBreak/>
-        <w:t>they comprise many stations</w:t>
-      </w:r>
-      <w:r>
-        <w:t>.</w:t>
-      </w:r>
-      <w:r>
-        <w:t xml:space="preserve"> All dangerous movements must be </w:t>
-      </w:r>
-      <w:r>
-        <w:t>monitored,</w:t>
-      </w:r>
-      <w:r>
-        <w:t xml:space="preserve"> and </w:t>
-      </w:r>
-      <w:r>
-        <w:t xml:space="preserve">you must be able to shut off the power in a safe way when a fault is detected or if an emergency stop </w:t>
-      </w:r>
-      <w:r>
-        <w:t xml:space="preserve">button </w:t>
-      </w:r>
-      <w:r>
-        <w:t xml:space="preserve">is pressed. If a stop is activated, you do not want to stop more </w:t>
-      </w:r>
-      <w:r>
-        <w:t xml:space="preserve">equipment </w:t>
-      </w:r>
-      <w:r>
-        <w:t>than necessary, so it is convenient to divide the line in</w:t>
-      </w:r>
-      <w:r>
-        <w:t>to</w:t>
-      </w:r>
-      <w:r>
-        <w:t xml:space="preserve"> groups of stations. We can call these zones.</w:t>
-      </w:r>
-    </w:p>
-    <w:p>
-      <w:r>
-        <w:t xml:space="preserve">Many components like valve </w:t>
-      </w:r>
-      <w:r>
-        <w:t>terminals</w:t>
-      </w:r>
-      <w:r>
-        <w:t xml:space="preserve"> and motor controllers can </w:t>
-      </w:r>
-      <w:r>
-        <w:t>be powered off individually so they are easy to group and control in respect of zones</w:t>
-      </w:r>
-      <w:r>
-        <w:t>.</w:t>
-      </w:r>
-      <w:r>
-        <w:t xml:space="preserve"> </w:t>
-      </w:r>
-      <w:r>
-        <w:t>T</w:t>
-      </w:r>
-      <w:r>
-        <w:t xml:space="preserve">here are </w:t>
-      </w:r>
-      <w:r>
-        <w:t xml:space="preserve">however </w:t>
-      </w:r>
-      <w:r>
-        <w:t xml:space="preserve">some parts of the safety control system that will belong to a zone, such as emergency stop buttons, gate switches on zone access gates and light curtains between zones. You may also need a main </w:t>
-      </w:r>
-      <w:r>
-        <w:t>s</w:t>
-      </w:r>
-      <w:r>
-        <w:t xml:space="preserve">hut off valve for the zone to </w:t>
-      </w:r>
-      <w:r>
-        <w:t>fulfill the redundancy requirements for safety.</w:t>
-      </w:r>
-    </w:p>
-    <w:p>
-      <w:r>
-        <w:t>All zone related components shall be documented on a zone connection diagram together with the connections to all stations belonging to the zone. Note, the connections within the stations will not be included. The stations will be shown as a box on this drawing.</w:t>
-      </w:r>
-    </w:p>
-    <w:p>
-      <w:pPr>
-        <w:pStyle w:val="Rubrik3"/>
-      </w:pPr>
-      <w:r>
-        <w:t>Stations</w:t>
-      </w:r>
-    </w:p>
-    <w:p>
-      <w:r>
-        <w:t xml:space="preserve">The next level will be stations. Each station will comprise a limited number of components. </w:t>
-      </w:r>
-      <w:r>
-        <w:t>Each station can have its own set of connection diagrams</w:t>
-      </w:r>
-      <w:r>
-        <w:t xml:space="preserve"> showing </w:t>
-      </w:r>
-      <w:r>
-        <w:t>the connections between components within the station and to the zone level</w:t>
-      </w:r>
-      <w:r>
-        <w:t xml:space="preserve">. </w:t>
-      </w:r>
-      <w:r>
-        <w:t xml:space="preserve">Some </w:t>
-      </w:r>
-      <w:r>
-        <w:t xml:space="preserve">stations </w:t>
-      </w:r>
-      <w:r>
-        <w:t xml:space="preserve">only have </w:t>
-      </w:r>
-      <w:r>
-        <w:t>a few</w:t>
-      </w:r>
-      <w:r>
-        <w:t xml:space="preserve"> clamping devises and sensors</w:t>
-      </w:r>
-      <w:r>
-        <w:t xml:space="preserve"> and only need a DC power and bus connection to the zone level</w:t>
-      </w:r>
-      <w:r>
-        <w:t>.</w:t>
-      </w:r>
-      <w:r>
-        <w:t xml:space="preserve"> </w:t>
-      </w:r>
-    </w:p>
-    <w:p>
-      <w:pPr>
-        <w:pStyle w:val="Rubrik2"/>
-      </w:pPr>
-      <w:r>
-        <w:t>Naming</w:t>
-      </w:r>
-    </w:p>
-    <w:p>
-      <w:pPr>
-        <w:pStyle w:val="Rubrik3"/>
-      </w:pPr>
-      <w:r>
-        <w:t>General</w:t>
-      </w:r>
-    </w:p>
-    <w:p>
-      <w:r>
-        <w:t xml:space="preserve">The goal is also to use international standards as far as possible. We will use ISO/IEC 81346 </w:t>
-      </w:r>
-      <w:r>
-        <w:t>Industrial systems, installations and equipment and industrial products – Structuring principles and reference designations – Part1</w:t>
-      </w:r>
-      <w:r>
-        <w:t>:</w:t>
-      </w:r>
-      <w:r>
-        <w:t xml:space="preserve"> Basic rules and Part 2: Classification of objects and codes for classes.</w:t>
-      </w:r>
-    </w:p>
-    <w:p>
-      <w:r>
-        <w:t xml:space="preserve">Part 1 </w:t>
-      </w:r>
-      <w:r>
-        <w:t>tells you to use a hierarchical designation</w:t>
-      </w:r>
-      <w:r>
-        <w:t xml:space="preserve"> i.e. one part belonging to a part will be prefixed by the designation of the part it belongs to</w:t>
-      </w:r>
-      <w:r>
-        <w:t>. It also defines different aspects for a designation such as functional (=), location (+) and product (-). Each part of the designation is prefixed by a character, defining the aspect</w:t>
-      </w:r>
-      <w:r>
-        <w:t xml:space="preserve">. </w:t>
-      </w:r>
-      <w:r>
-        <w:t>If we define the line as a function</w:t>
-      </w:r>
-      <w:r>
-        <w:t xml:space="preserve">, </w:t>
-      </w:r>
-      <w:r>
-        <w:t>we can call it</w:t>
-      </w:r>
-      <w:r>
-        <w:t xml:space="preserve"> </w:t>
-      </w:r>
-      <w:r>
-        <w:t>=</w:t>
-      </w:r>
-      <w:r>
-        <w:t>L1</w:t>
-      </w:r>
-      <w:r>
-        <w:t>.</w:t>
-      </w:r>
-      <w:r>
-        <w:t xml:space="preserve"> </w:t>
-      </w:r>
-      <w:r>
-        <w:t xml:space="preserve">If we look at station </w:t>
-      </w:r>
-      <w:r>
-        <w:t xml:space="preserve">S10 </w:t>
-      </w:r>
-      <w:r>
-        <w:t>as a location within the line function, we can give it the designation</w:t>
-      </w:r>
-      <w:r>
-        <w:t xml:space="preserve"> </w:t>
-      </w:r>
-      <w:r>
-        <w:t>=</w:t>
-      </w:r>
-      <w:r>
-        <w:t>L1</w:t>
-      </w:r>
-      <w:r>
-        <w:t>+</w:t>
-      </w:r>
-      <w:r>
-        <w:t>S10</w:t>
-      </w:r>
-      <w:r>
-        <w:t>.</w:t>
-      </w:r>
-      <w:r>
-        <w:t xml:space="preserve"> </w:t>
-      </w:r>
-      <w:r>
-        <w:t xml:space="preserve">If we have a component (product) C1 in </w:t>
-      </w:r>
-      <w:r>
-        <w:t xml:space="preserve">station </w:t>
-      </w:r>
-      <w:r>
-        <w:t>+S</w:t>
-      </w:r>
-      <w:r>
-        <w:t xml:space="preserve">10 </w:t>
-      </w:r>
-      <w:r>
-        <w:t>we will give it the designation =</w:t>
-      </w:r>
-      <w:r>
-        <w:t>L1</w:t>
-      </w:r>
-      <w:r>
-        <w:t>+</w:t>
-      </w:r>
-      <w:r>
-        <w:t>S10</w:t>
-      </w:r>
-      <w:r>
-        <w:t>-</w:t>
-      </w:r>
-      <w:r>
-        <w:t>C1.</w:t>
-      </w:r>
-      <w:r>
-        <w:t xml:space="preserve"> Part 1 of the standard give us a great deal of freedom how to build each level of the designation. It can be a number, some </w:t>
-      </w:r>
-      <w:r>
-        <w:t xml:space="preserve">upper-case </w:t>
-      </w:r>
-      <w:r>
-        <w:t xml:space="preserve">letters or some </w:t>
-      </w:r>
-      <w:r>
-        <w:t xml:space="preserve">upper-case </w:t>
-      </w:r>
-      <w:r>
-        <w:t>letter</w:t>
-      </w:r>
-      <w:r>
-        <w:t>s</w:t>
-      </w:r>
-      <w:r>
         <w:t xml:space="preserve"> followed by a number</w:t>
       </w:r>
       <w:r>
@@ -650,7 +688,13 @@
         <w:t xml:space="preserve"> Designations built up </w:t>
       </w:r>
       <w:r>
-        <w:t xml:space="preserve">from several levels having the same aspect only need one initial aspect character. E.g. A sensor B1 on a safety gate unit -RUB1 in station +S010 will be  </w:t>
+        <w:t>from several levels having the same aspect only need one initial aspect character</w:t>
+      </w:r>
+      <w:r>
+        <w:t xml:space="preserve"> if each level comprises letters followed by a number</w:t>
+      </w:r>
+      <w:r>
+        <w:t xml:space="preserve">. E.g. A sensor B1 on a safety gate unit -RUB1 in station +S010 will be  </w:t>
       </w:r>
       <w:r>
         <w:br/>
@@ -685,6 +729,7 @@
         <w:pStyle w:val="Rubrik3"/>
       </w:pPr>
       <w:r>
+        <w:lastRenderedPageBreak/>
         <w:t>Lines</w:t>
       </w:r>
     </w:p>
@@ -710,179 +755,229 @@
         <w:pStyle w:val="Rubrik3"/>
       </w:pPr>
       <w:r>
+        <w:t>Stations</w:t>
+      </w:r>
+    </w:p>
+    <w:p>
+      <w:r>
+        <w:t xml:space="preserve">Stations should be named </w:t>
+      </w:r>
+      <w:r>
+        <w:t>+</w:t>
+      </w:r>
+      <w:r>
+        <w:t xml:space="preserve">S and a number. You need </w:t>
+      </w:r>
+      <w:r>
+        <w:t xml:space="preserve">to </w:t>
+      </w:r>
+      <w:r>
+        <w:t>decide the format. A three-digit number is recommended. Depending on type of line a numbering scheme could be to use increments of 10 for the main flow and use the intermediate numbers for infeed stations.</w:t>
+      </w:r>
+    </w:p>
+    <w:p>
+      <w:pPr>
+        <w:pStyle w:val="Rubrik3"/>
+      </w:pPr>
+      <w:r>
+        <w:t>Zones</w:t>
+      </w:r>
+    </w:p>
+    <w:p>
+      <w:r>
+        <w:t xml:space="preserve">Zones should be named </w:t>
+      </w:r>
+      <w:r>
+        <w:t>+</w:t>
+      </w:r>
+      <w:r>
+        <w:t xml:space="preserve">Z and a number. It is </w:t>
+      </w:r>
+      <w:r>
+        <w:t>recommended to use the same number as the first station in the zone.</w:t>
+      </w:r>
+    </w:p>
+    <w:p>
+      <w:r>
+        <w:t>Note!</w:t>
+      </w:r>
+      <w:r>
+        <w:t xml:space="preserve"> A line will comprise stations and zones. </w:t>
+      </w:r>
+      <w:r>
+        <w:t xml:space="preserve">Zones will be </w:t>
+      </w:r>
+      <w:r>
+        <w:t>considered</w:t>
+      </w:r>
+      <w:r>
+        <w:t xml:space="preserve"> a group of stations</w:t>
+      </w:r>
+      <w:r>
+        <w:t xml:space="preserve"> and not a hierarchy level between line and stations.</w:t>
+      </w:r>
+    </w:p>
+    <w:p>
+      <w:pPr>
+        <w:pStyle w:val="Rubrik3"/>
+      </w:pPr>
+      <w:r>
+        <w:t>Components</w:t>
+      </w:r>
+    </w:p>
+    <w:p>
+      <w:r>
+        <w:t>Components shall be named in accordance with ISO/IEC 81346 Part 2.</w:t>
+      </w:r>
+    </w:p>
+    <w:p>
+      <w:r>
+        <w:t>E.g. UCA1 is a control panel</w:t>
+      </w:r>
+    </w:p>
+    <w:p>
+      <w:r>
+        <w:t xml:space="preserve">Note that components </w:t>
+      </w:r>
+      <w:r>
+        <w:t xml:space="preserve">can be defined </w:t>
+      </w:r>
+      <w:r>
+        <w:t xml:space="preserve">on different levels in the </w:t>
+      </w:r>
+      <w:r>
+        <w:t>hierarchy.</w:t>
+      </w:r>
+      <w:r>
+        <w:t xml:space="preserve"> </w:t>
+      </w:r>
+      <w:r>
+        <w:t>Control panels can exist on the line level =AAA-UAC1 (power distribution panel), on zone level =AAA1+Z010-UCA1 (safety control panel) and station level =AAA1+S010-UCA1 (safety gate control panel,</w:t>
+      </w:r>
+      <w:r>
+        <w:t xml:space="preserve"> </w:t>
+      </w:r>
+      <w:r>
+        <w:t>manual operator station).</w:t>
+      </w:r>
+    </w:p>
+    <w:p>
+      <w:pPr>
+        <w:pStyle w:val="Rubrik3"/>
+      </w:pPr>
+      <w:r>
+        <w:t>Software</w:t>
+      </w:r>
+    </w:p>
+    <w:p>
+      <w:r>
+        <w:t>See Software Design, Naming.</w:t>
+      </w:r>
+    </w:p>
+    <w:p>
+      <w:pPr>
+        <w:pStyle w:val="Rubrik2"/>
+      </w:pPr>
+      <w:r>
+        <w:t>Software design</w:t>
+      </w:r>
+    </w:p>
+    <w:p>
+      <w:r>
+        <w:t>The basic idea is to structure the control system as an image of the hardware it controls.</w:t>
+      </w:r>
+      <w:r>
+        <w:t xml:space="preserve"> </w:t>
+      </w:r>
+    </w:p>
+    <w:p>
+      <w:r>
+        <w:t>We will also adopt a type of Object Based Programming which is a simple form of Object-Oriented-Programming (OOP) i.e. without Inheritance</w:t>
+      </w:r>
+      <w:r>
+        <w:t>, which so far is rarely supported by PLC software developments systems</w:t>
+      </w:r>
+      <w:r>
+        <w:t>. This means that we will try to represent each physical object and logical function with a function block (abstraction and encapsulation). We can control the object via the FB inputs, and we will be able to read the objects status from the FB outputs. The function block will hold data and code for the object, and it will also monitor the object and set alarms if a fault is detected.</w:t>
+      </w:r>
+    </w:p>
+    <w:p>
+      <w:pPr>
+        <w:pStyle w:val="Rubrik3"/>
+      </w:pPr>
+      <w:r>
+        <w:t>Program Structure</w:t>
+      </w:r>
+    </w:p>
+    <w:p>
+      <w:r>
+        <w:t>In the Siemens PLC you have organizational block</w:t>
+      </w:r>
+      <w:r>
+        <w:t>s</w:t>
+      </w:r>
+      <w:r>
+        <w:t xml:space="preserve"> (OB) that is run by the system. OB1 is the cyclic module that runs continuously and </w:t>
+      </w:r>
+      <w:r>
+        <w:t xml:space="preserve">from </w:t>
+      </w:r>
+      <w:r>
+        <w:t xml:space="preserve">where you call all other </w:t>
+      </w:r>
+      <w:r>
+        <w:t>standard program modules.</w:t>
+      </w:r>
+      <w:r>
+        <w:t xml:space="preserve"> </w:t>
+      </w:r>
+      <w:r>
+        <w:t xml:space="preserve">There is also a Safety Runtime Environment with an organizational block </w:t>
+      </w:r>
+      <w:proofErr w:type="spellStart"/>
+      <w:r>
+        <w:t>OBnnn</w:t>
+      </w:r>
+      <w:proofErr w:type="spellEnd"/>
+      <w:r>
+        <w:t>.</w:t>
+      </w:r>
+      <w:r>
+        <w:t xml:space="preserve"> This is run at fixed time intervals by the system (</w:t>
+      </w:r>
+      <w:r>
+        <w:t>default</w:t>
+      </w:r>
+      <w:r>
+        <w:t xml:space="preserve"> every 100ms) and will interrupt other tasks. You call the safety programs for respective zone from this OB.</w:t>
+      </w:r>
+    </w:p>
+    <w:p>
+      <w:r>
+        <w:t xml:space="preserve">There are some functions common to the line, such as Power Distribution and Main control panel interface, Portable HMI interface </w:t>
+      </w:r>
+      <w:r>
+        <w:t xml:space="preserve">(if used) </w:t>
+      </w:r>
+      <w:r>
+        <w:t>and control bus</w:t>
+      </w:r>
+      <w:r>
+        <w:t xml:space="preserve"> (ProfNet)</w:t>
+      </w:r>
+      <w:r>
+        <w:t xml:space="preserve"> supervision. </w:t>
+      </w:r>
+      <w:r>
+        <w:t>Three</w:t>
+      </w:r>
+      <w:r>
+        <w:t xml:space="preserve"> function blocks will be created in the root folder for these functions.</w:t>
+      </w:r>
+    </w:p>
+    <w:p>
+      <w:r>
         <w:lastRenderedPageBreak/>
-        <w:t>Stations</w:t>
-      </w:r>
-    </w:p>
-    <w:p>
-      <w:r>
-        <w:t xml:space="preserve">Stations should be named </w:t>
-      </w:r>
-      <w:r>
-        <w:t>+</w:t>
-      </w:r>
-      <w:r>
-        <w:t>S and a number. You need decide the format. A three-digit number is recommended. Depending on type of line a numbering scheme could be to use increments of 10 for the main flow and use the intermediate numbers for infeed stations.</w:t>
-      </w:r>
-    </w:p>
-    <w:p>
-      <w:pPr>
-        <w:pStyle w:val="Rubrik3"/>
-      </w:pPr>
-      <w:r>
-        <w:t>Zones</w:t>
-      </w:r>
-    </w:p>
-    <w:p>
-      <w:r>
-        <w:t xml:space="preserve">Zones should be named </w:t>
-      </w:r>
-      <w:r>
-        <w:t>+</w:t>
-      </w:r>
-      <w:r>
-        <w:t xml:space="preserve">Z and a number. It is </w:t>
-      </w:r>
-      <w:r>
-        <w:t>recommended to use the same number as the first station in the zone.</w:t>
-      </w:r>
-    </w:p>
-    <w:p>
-      <w:pPr>
-        <w:pStyle w:val="Rubrik3"/>
-      </w:pPr>
-      <w:r>
-        <w:t>Components</w:t>
-      </w:r>
-    </w:p>
-    <w:p>
-      <w:r>
-        <w:t>Components shall be named in accordance with ISO/IEC 81346 Part 2.</w:t>
-      </w:r>
-    </w:p>
-    <w:p>
-      <w:r>
-        <w:t>E.g. UCA1 is a control panel</w:t>
-      </w:r>
-    </w:p>
-    <w:p>
-      <w:r>
-        <w:t xml:space="preserve">Note that there can be components on different levels in the </w:t>
-      </w:r>
-      <w:r>
-        <w:t>hierarchy.</w:t>
-      </w:r>
-      <w:r>
-        <w:t xml:space="preserve"> </w:t>
-      </w:r>
-      <w:r>
-        <w:t>Control panels can exist on the line level =AAA-UAC1 (power distribution panel), on zone level =AAA1+Z010-UCA1 (safety control panel) and station level =AAA1+S010-UCA1 (safety gate control panel,</w:t>
-      </w:r>
-      <w:r>
-        <w:t xml:space="preserve"> </w:t>
-      </w:r>
-      <w:r>
-        <w:t>manual operator station).</w:t>
-      </w:r>
-    </w:p>
-    <w:p>
-      <w:pPr>
-        <w:pStyle w:val="Rubrik3"/>
-      </w:pPr>
-      <w:r>
-        <w:t>Software</w:t>
-      </w:r>
-    </w:p>
-    <w:p>
-      <w:r>
-        <w:t>See Software Design, Naming.</w:t>
-      </w:r>
-    </w:p>
-    <w:p>
-      <w:pPr>
-        <w:pStyle w:val="Rubrik2"/>
-      </w:pPr>
-      <w:r>
-        <w:t>Software design</w:t>
-      </w:r>
-    </w:p>
-    <w:p>
-      <w:r>
-        <w:t>The basic idea is to structure the control system as an image of the hardware it controls.</w:t>
-      </w:r>
-      <w:r>
-        <w:t xml:space="preserve"> </w:t>
-      </w:r>
-    </w:p>
-    <w:p>
-      <w:r>
-        <w:t>We will also adopt a type of Object Based Programming which is a simple form of Object-Oriented-Programming (OOP) i.e. without Inheritance. This means that we will try to represent each physical object and logical function with a function block (abstraction and encapsulation). We can control the object via the FB inputs, and we will be able to read the objects status from the FB outputs. The function block will hold data and code for the object, and it will also monitor the object and set alarms if a fault is detected.</w:t>
-      </w:r>
-    </w:p>
-    <w:p>
-      <w:pPr>
-        <w:pStyle w:val="Rubrik3"/>
-      </w:pPr>
-      <w:r>
-        <w:t>Program Structure</w:t>
-      </w:r>
-    </w:p>
-    <w:p>
-      <w:r>
-        <w:t>In the Siemens PLC you have organizational block</w:t>
-      </w:r>
-      <w:r>
-        <w:t>s</w:t>
-      </w:r>
-      <w:r>
-        <w:t xml:space="preserve"> (OB) that is run by the system. OB1 is the cyclic module that runs continuously and </w:t>
-      </w:r>
-      <w:r>
-        <w:t xml:space="preserve">from </w:t>
-      </w:r>
-      <w:r>
-        <w:t xml:space="preserve">where you call all other </w:t>
-      </w:r>
-      <w:r>
-        <w:t>standard program modules.</w:t>
-      </w:r>
-      <w:r>
-        <w:t xml:space="preserve"> </w:t>
-      </w:r>
-      <w:r>
-        <w:t xml:space="preserve">There is also a Safety Runtime Environment with an organizational block </w:t>
-      </w:r>
-      <w:proofErr w:type="spellStart"/>
-      <w:r>
-        <w:t>OBnnn</w:t>
-      </w:r>
-      <w:proofErr w:type="spellEnd"/>
-      <w:r>
-        <w:t>.</w:t>
-      </w:r>
-      <w:r>
-        <w:t xml:space="preserve"> This is run at fixed time intervals by the system (normally every 100ms) and will interrupt other tasks. You call the safety programs for respective zone from this OB.</w:t>
-      </w:r>
-    </w:p>
-    <w:p>
-      <w:r>
-        <w:t>There are some functions common to the line, such as Power Distribution and Main control panel interface, Portable HMI interface and control bus</w:t>
-      </w:r>
-      <w:r>
-        <w:t xml:space="preserve"> (ProfNet)</w:t>
-      </w:r>
-      <w:r>
-        <w:t xml:space="preserve"> supervision. </w:t>
-      </w:r>
-      <w:r>
-        <w:t>Three</w:t>
-      </w:r>
-      <w:r>
-        <w:t xml:space="preserve"> function blocks will be created in the root folder for these functions.</w:t>
-      </w:r>
-    </w:p>
-    <w:p>
-      <w:r>
         <w:t xml:space="preserve">To mimic the </w:t>
       </w:r>
       <w:r>
@@ -928,7 +1023,7 @@
           <w:insideH w:val="none" w:sz="0" w:space="0" w:color="auto"/>
           <w:insideV w:val="none" w:sz="0" w:space="0" w:color="auto"/>
         </w:tblBorders>
-        <w:tblLook w:val="04A0" w:firstRow="1" w:lastRow="0" w:firstColumn="1" w:lastColumn="0" w:noHBand="0" w:noVBand="1"/>
+        <w:tblLook w:val="04A0"/>
       </w:tblPr>
       <w:tblGrid>
         <w:gridCol w:w="9062"/>
@@ -945,7 +1040,6 @@
               <w:keepLines/>
             </w:pPr>
             <w:r>
-              <w:lastRenderedPageBreak/>
               <w:t xml:space="preserve">Function blocks </w:t>
             </w:r>
             <w:r>
@@ -1011,7 +1105,10 @@
               <w:t xml:space="preserve"> instead of being listed under system blocks.</w:t>
             </w:r>
             <w:r>
-              <w:t xml:space="preserve"> (Should be reached via the instance data block instead.)</w:t>
+              <w:t xml:space="preserve"> (Code block s</w:t>
+            </w:r>
+            <w:r>
+              <w:t>hould be reached via the instance data block instead.)</w:t>
             </w:r>
           </w:p>
           <w:p>
@@ -1083,15 +1180,7 @@
               </w:numPr>
             </w:pPr>
             <w:r>
-              <w:t xml:space="preserve">The IDB is associated with the FB instead of the other way around. This makes it difficult for the system to keep track of the dependencies. If you define an FB and call more than one instance of that in the definition of another </w:t>
-            </w:r>
-            <w:proofErr w:type="gramStart"/>
-            <w:r>
-              <w:t>FB</w:t>
-            </w:r>
-            <w:proofErr w:type="gramEnd"/>
-            <w:r>
-              <w:t xml:space="preserve"> you will run into a problem if you call more tha</w:t>
+              <w:t>The IDB is associated with the FB instead of the other way around. This makes it difficult for the system to keep track of the dependencies. If you define an FB and call more than one instance of that in the definition of another FB you will run into a problem if you call more tha</w:t>
             </w:r>
             <w:r>
               <w:t>n</w:t>
@@ -1222,6 +1311,7 @@
     </w:p>
     <w:p>
       <w:r>
+        <w:lastRenderedPageBreak/>
         <w:t xml:space="preserve">All </w:t>
       </w:r>
       <w:r>
@@ -1254,7 +1344,6 @@
     </w:p>
     <w:p>
       <w:r>
-        <w:lastRenderedPageBreak/>
         <w:t xml:space="preserve">There are also some other general functions required to make the system complete. </w:t>
       </w:r>
       <w:r>
@@ -1312,6 +1401,35 @@
       </w:r>
       <w:r>
         <w:t>. If there are more PLCs, they will be prefixed with a different control panel name.</w:t>
+      </w:r>
+    </w:p>
+    <w:p>
+      <w:r>
+        <w:t xml:space="preserve">Note! </w:t>
+      </w:r>
+      <w:r>
+        <w:t>To support the principles of Object Based Programming, t</w:t>
+      </w:r>
+      <w:r>
+        <w:t xml:space="preserve">he instance data block will have a name corresponding to the object it represents and the function (code) block name will have an extension to that name. </w:t>
+      </w:r>
+      <w:r>
+        <w:t xml:space="preserve">The Siemens default naming convention </w:t>
+      </w:r>
+      <w:r>
+        <w:t xml:space="preserve">is </w:t>
+      </w:r>
+      <w:r>
+        <w:t xml:space="preserve">unfortunately </w:t>
+      </w:r>
+      <w:r>
+        <w:t>the opposite</w:t>
+      </w:r>
+      <w:r>
+        <w:t>, which will cause some inconvenience when naming instance data blocks</w:t>
+      </w:r>
+      <w:r>
+        <w:t>.</w:t>
       </w:r>
     </w:p>
     <w:p>
@@ -1341,9 +1459,9 @@
     </w:p>
     <w:tbl>
       <w:tblPr>
-        <w:tblStyle w:val="Listtabell3dekorfrg1"/>
+        <w:tblStyle w:val="ListTable3Accent1"/>
         <w:tblW w:w="0" w:type="auto"/>
-        <w:tblLook w:val="04A0" w:firstRow="1" w:lastRow="0" w:firstColumn="1" w:lastColumn="0" w:noHBand="0" w:noVBand="1"/>
+        <w:tblLook w:val="04A0"/>
       </w:tblPr>
       <w:tblGrid>
         <w:gridCol w:w="1418"/>
@@ -1352,11 +1470,11 @@
       </w:tblGrid>
       <w:tr>
         <w:trPr>
-          <w:cnfStyle w:val="100000000000" w:firstRow="1" w:lastRow="0" w:firstColumn="0" w:lastColumn="0" w:oddVBand="0" w:evenVBand="0" w:oddHBand="0" w:evenHBand="0" w:firstRowFirstColumn="0" w:firstRowLastColumn="0" w:lastRowFirstColumn="0" w:lastRowLastColumn="0"/>
+          <w:cnfStyle w:val="100000000000"/>
         </w:trPr>
         <w:tc>
           <w:tcPr>
-            <w:cnfStyle w:val="001000000100" w:firstRow="0" w:lastRow="0" w:firstColumn="1" w:lastColumn="0" w:oddVBand="0" w:evenVBand="0" w:oddHBand="0" w:evenHBand="0" w:firstRowFirstColumn="1" w:firstRowLastColumn="0" w:lastRowFirstColumn="0" w:lastRowLastColumn="0"/>
+            <w:cnfStyle w:val="001000000100"/>
             <w:tcW w:w="1418" w:type="dxa"/>
           </w:tcPr>
           <w:p>
@@ -1375,7 +1493,7 @@
           <w:p>
             <w:pPr>
               <w:keepNext/>
-              <w:cnfStyle w:val="100000000000" w:firstRow="1" w:lastRow="0" w:firstColumn="0" w:lastColumn="0" w:oddVBand="0" w:evenVBand="0" w:oddHBand="0" w:evenHBand="0" w:firstRowFirstColumn="0" w:firstRowLastColumn="0" w:lastRowFirstColumn="0" w:lastRowLastColumn="0"/>
+              <w:cnfStyle w:val="100000000000"/>
             </w:pPr>
             <w:r>
               <w:t>IDB</w:t>
@@ -1389,7 +1507,7 @@
           <w:p>
             <w:pPr>
               <w:keepNext/>
-              <w:cnfStyle w:val="100000000000" w:firstRow="1" w:lastRow="0" w:firstColumn="0" w:lastColumn="0" w:oddVBand="0" w:evenVBand="0" w:oddHBand="0" w:evenHBand="0" w:firstRowFirstColumn="0" w:firstRowLastColumn="0" w:lastRowFirstColumn="0" w:lastRowLastColumn="0"/>
+              <w:cnfStyle w:val="100000000000"/>
             </w:pPr>
             <w:r>
               <w:t>Description</w:t>
@@ -1399,11 +1517,11 @@
       </w:tr>
       <w:tr>
         <w:trPr>
-          <w:cnfStyle w:val="000000100000" w:firstRow="0" w:lastRow="0" w:firstColumn="0" w:lastColumn="0" w:oddVBand="0" w:evenVBand="0" w:oddHBand="1" w:evenHBand="0" w:firstRowFirstColumn="0" w:firstRowLastColumn="0" w:lastRowFirstColumn="0" w:lastRowLastColumn="0"/>
+          <w:cnfStyle w:val="000000100000"/>
         </w:trPr>
         <w:tc>
           <w:tcPr>
-            <w:cnfStyle w:val="001000000000" w:firstRow="0" w:lastRow="0" w:firstColumn="1" w:lastColumn="0" w:oddVBand="0" w:evenVBand="0" w:oddHBand="0" w:evenHBand="0" w:firstRowFirstColumn="0" w:firstRowLastColumn="0" w:lastRowFirstColumn="0" w:lastRowLastColumn="0"/>
+            <w:cnfStyle w:val="001000000000"/>
             <w:tcW w:w="1418" w:type="dxa"/>
           </w:tcPr>
           <w:p>
@@ -1430,7 +1548,7 @@
           <w:p>
             <w:pPr>
               <w:keepNext/>
-              <w:cnfStyle w:val="000000100000" w:firstRow="0" w:lastRow="0" w:firstColumn="0" w:lastColumn="0" w:oddVBand="0" w:evenVBand="0" w:oddHBand="1" w:evenHBand="0" w:firstRowFirstColumn="0" w:firstRowLastColumn="0" w:lastRowFirstColumn="0" w:lastRowLastColumn="0"/>
+              <w:cnfStyle w:val="000000100000"/>
             </w:pPr>
             <w:r>
               <w:t>GEN</w:t>
@@ -1444,7 +1562,7 @@
           <w:p>
             <w:pPr>
               <w:keepNext/>
-              <w:cnfStyle w:val="000000100000" w:firstRow="0" w:lastRow="0" w:firstColumn="0" w:lastColumn="0" w:oddVBand="0" w:evenVBand="0" w:oddHBand="1" w:evenHBand="0" w:firstRowFirstColumn="0" w:firstRowLastColumn="0" w:lastRowFirstColumn="0" w:lastRowLastColumn="0"/>
+              <w:cnfStyle w:val="000000100000"/>
             </w:pPr>
             <w:r>
               <w:t>General functions for the line</w:t>
@@ -1455,7 +1573,7 @@
       <w:tr>
         <w:tc>
           <w:tcPr>
-            <w:cnfStyle w:val="001000000000" w:firstRow="0" w:lastRow="0" w:firstColumn="1" w:lastColumn="0" w:oddVBand="0" w:evenVBand="0" w:oddHBand="0" w:evenHBand="0" w:firstRowFirstColumn="0" w:firstRowLastColumn="0" w:lastRowFirstColumn="0" w:lastRowLastColumn="0"/>
+            <w:cnfStyle w:val="001000000000"/>
             <w:tcW w:w="1418" w:type="dxa"/>
           </w:tcPr>
           <w:p>
@@ -1482,7 +1600,7 @@
           <w:p>
             <w:pPr>
               <w:keepNext/>
-              <w:cnfStyle w:val="000000000000" w:firstRow="0" w:lastRow="0" w:firstColumn="0" w:lastColumn="0" w:oddVBand="0" w:evenVBand="0" w:oddHBand="0" w:evenHBand="0" w:firstRowFirstColumn="0" w:firstRowLastColumn="0" w:lastRowFirstColumn="0" w:lastRowLastColumn="0"/>
+              <w:cnfStyle w:val="000000000000"/>
             </w:pPr>
             <w:r>
               <w:t>HMI</w:t>
@@ -1496,7 +1614,7 @@
           <w:p>
             <w:pPr>
               <w:keepNext/>
-              <w:cnfStyle w:val="000000000000" w:firstRow="0" w:lastRow="0" w:firstColumn="0" w:lastColumn="0" w:oddVBand="0" w:evenVBand="0" w:oddHBand="0" w:evenHBand="0" w:firstRowFirstColumn="0" w:firstRowLastColumn="0" w:lastRowFirstColumn="0" w:lastRowLastColumn="0"/>
+              <w:cnfStyle w:val="000000000000"/>
             </w:pPr>
             <w:r>
               <w:t>Portable HMI interface</w:t>
@@ -1506,11 +1624,11 @@
       </w:tr>
       <w:tr>
         <w:trPr>
-          <w:cnfStyle w:val="000000100000" w:firstRow="0" w:lastRow="0" w:firstColumn="0" w:lastColumn="0" w:oddVBand="0" w:evenVBand="0" w:oddHBand="1" w:evenHBand="0" w:firstRowFirstColumn="0" w:firstRowLastColumn="0" w:lastRowFirstColumn="0" w:lastRowLastColumn="0"/>
+          <w:cnfStyle w:val="000000100000"/>
         </w:trPr>
         <w:tc>
           <w:tcPr>
-            <w:cnfStyle w:val="001000000000" w:firstRow="0" w:lastRow="0" w:firstColumn="1" w:lastColumn="0" w:oddVBand="0" w:evenVBand="0" w:oddHBand="0" w:evenHBand="0" w:firstRowFirstColumn="0" w:firstRowLastColumn="0" w:lastRowFirstColumn="0" w:lastRowLastColumn="0"/>
+            <w:cnfStyle w:val="001000000000"/>
             <w:tcW w:w="1418" w:type="dxa"/>
           </w:tcPr>
           <w:p>
@@ -1535,7 +1653,7 @@
           </w:tcPr>
           <w:p>
             <w:pPr>
-              <w:cnfStyle w:val="000000100000" w:firstRow="0" w:lastRow="0" w:firstColumn="0" w:lastColumn="0" w:oddVBand="0" w:evenVBand="0" w:oddHBand="1" w:evenHBand="0" w:firstRowFirstColumn="0" w:firstRowLastColumn="0" w:lastRowFirstColumn="0" w:lastRowLastColumn="0"/>
+              <w:cnfStyle w:val="000000100000"/>
             </w:pPr>
             <w:r>
               <w:t>PN</w:t>
@@ -1548,7 +1666,7 @@
           </w:tcPr>
           <w:p>
             <w:pPr>
-              <w:cnfStyle w:val="000000100000" w:firstRow="0" w:lastRow="0" w:firstColumn="0" w:lastColumn="0" w:oddVBand="0" w:evenVBand="0" w:oddHBand="1" w:evenHBand="0" w:firstRowFirstColumn="0" w:firstRowLastColumn="0" w:lastRowFirstColumn="0" w:lastRowLastColumn="0"/>
+              <w:cnfStyle w:val="000000100000"/>
             </w:pPr>
             <w:r>
               <w:t>ProfNet communication supervision</w:t>
@@ -1581,9 +1699,9 @@
     </w:p>
     <w:tbl>
       <w:tblPr>
-        <w:tblStyle w:val="Listtabell3dekorfrg1"/>
+        <w:tblStyle w:val="ListTable3Accent1"/>
         <w:tblW w:w="0" w:type="auto"/>
-        <w:tblLook w:val="04A0" w:firstRow="1" w:lastRow="0" w:firstColumn="1" w:lastColumn="0" w:noHBand="0" w:noVBand="1"/>
+        <w:tblLook w:val="04A0"/>
       </w:tblPr>
       <w:tblGrid>
         <w:gridCol w:w="1413"/>
@@ -1592,11 +1710,11 @@
       </w:tblGrid>
       <w:tr>
         <w:trPr>
-          <w:cnfStyle w:val="100000000000" w:firstRow="1" w:lastRow="0" w:firstColumn="0" w:lastColumn="0" w:oddVBand="0" w:evenVBand="0" w:oddHBand="0" w:evenHBand="0" w:firstRowFirstColumn="0" w:firstRowLastColumn="0" w:lastRowFirstColumn="0" w:lastRowLastColumn="0"/>
+          <w:cnfStyle w:val="100000000000"/>
         </w:trPr>
         <w:tc>
           <w:tcPr>
-            <w:cnfStyle w:val="001000000100" w:firstRow="0" w:lastRow="0" w:firstColumn="1" w:lastColumn="0" w:oddVBand="0" w:evenVBand="0" w:oddHBand="0" w:evenHBand="0" w:firstRowFirstColumn="1" w:firstRowLastColumn="0" w:lastRowFirstColumn="0" w:lastRowLastColumn="0"/>
+            <w:cnfStyle w:val="001000000100"/>
             <w:tcW w:w="1413" w:type="dxa"/>
           </w:tcPr>
           <w:p>
@@ -1615,7 +1733,7 @@
           <w:p>
             <w:pPr>
               <w:keepNext/>
-              <w:cnfStyle w:val="100000000000" w:firstRow="1" w:lastRow="0" w:firstColumn="0" w:lastColumn="0" w:oddVBand="0" w:evenVBand="0" w:oddHBand="0" w:evenHBand="0" w:firstRowFirstColumn="0" w:firstRowLastColumn="0" w:lastRowFirstColumn="0" w:lastRowLastColumn="0"/>
+              <w:cnfStyle w:val="100000000000"/>
             </w:pPr>
             <w:r>
               <w:t>IDB</w:t>
@@ -1629,7 +1747,7 @@
           <w:p>
             <w:pPr>
               <w:keepNext/>
-              <w:cnfStyle w:val="100000000000" w:firstRow="1" w:lastRow="0" w:firstColumn="0" w:lastColumn="0" w:oddVBand="0" w:evenVBand="0" w:oddHBand="0" w:evenHBand="0" w:firstRowFirstColumn="0" w:firstRowLastColumn="0" w:lastRowFirstColumn="0" w:lastRowLastColumn="0"/>
+              <w:cnfStyle w:val="100000000000"/>
             </w:pPr>
             <w:r>
               <w:t>Description</w:t>
@@ -1639,11 +1757,11 @@
       </w:tr>
       <w:tr>
         <w:trPr>
-          <w:cnfStyle w:val="000000100000" w:firstRow="0" w:lastRow="0" w:firstColumn="0" w:lastColumn="0" w:oddVBand="0" w:evenVBand="0" w:oddHBand="1" w:evenHBand="0" w:firstRowFirstColumn="0" w:firstRowLastColumn="0" w:lastRowFirstColumn="0" w:lastRowLastColumn="0"/>
+          <w:cnfStyle w:val="000000100000"/>
         </w:trPr>
         <w:tc>
           <w:tcPr>
-            <w:cnfStyle w:val="001000000000" w:firstRow="0" w:lastRow="0" w:firstColumn="1" w:lastColumn="0" w:oddVBand="0" w:evenVBand="0" w:oddHBand="0" w:evenHBand="0" w:firstRowFirstColumn="0" w:firstRowLastColumn="0" w:lastRowFirstColumn="0" w:lastRowLastColumn="0"/>
+            <w:cnfStyle w:val="001000000000"/>
             <w:tcW w:w="1413" w:type="dxa"/>
           </w:tcPr>
           <w:p>
@@ -1668,7 +1786,7 @@
           </w:tcPr>
           <w:p>
             <w:pPr>
-              <w:cnfStyle w:val="000000100000" w:firstRow="0" w:lastRow="0" w:firstColumn="0" w:lastColumn="0" w:oddVBand="0" w:evenVBand="0" w:oddHBand="1" w:evenHBand="0" w:firstRowFirstColumn="0" w:firstRowLastColumn="0" w:lastRowFirstColumn="0" w:lastRowLastColumn="0"/>
+              <w:cnfStyle w:val="000000100000"/>
             </w:pPr>
             <w:r>
               <w:t>S</w:t>
@@ -1681,7 +1799,7 @@
           </w:tcPr>
           <w:p>
             <w:pPr>
-              <w:cnfStyle w:val="000000100000" w:firstRow="0" w:lastRow="0" w:firstColumn="0" w:lastColumn="0" w:oddVBand="0" w:evenVBand="0" w:oddHBand="1" w:evenHBand="0" w:firstRowFirstColumn="0" w:firstRowLastColumn="0" w:lastRowFirstColumn="0" w:lastRowLastColumn="0"/>
+              <w:cnfStyle w:val="000000100000"/>
             </w:pPr>
             <w:r>
               <w:t>Main safety program</w:t>
@@ -1706,7 +1824,13 @@
         <w:t xml:space="preserve"> </w:t>
       </w:r>
       <w:r>
-        <w:t xml:space="preserve">where zzz is the zone number. You may add some descripted text to the folder name. The initial underscore is used to make zone program folders be sorted first. </w:t>
+        <w:t>where zzz is the zone number. You may add some descript</w:t>
+      </w:r>
+      <w:r>
+        <w:t>iv</w:t>
+      </w:r>
+      <w:r>
+        <w:t xml:space="preserve">e text to the folder name. The initial underscore is used to make zone program folders be sorted first. </w:t>
       </w:r>
       <w:r>
         <w:t>Zone programs and instance data blocks shall be named according to below example</w:t>
@@ -1717,22 +1841,22 @@
     </w:p>
     <w:tbl>
       <w:tblPr>
-        <w:tblStyle w:val="Listtabell3dekorfrg1"/>
+        <w:tblStyle w:val="ListTable3Accent1"/>
         <w:tblW w:w="0" w:type="auto"/>
-        <w:tblLook w:val="04A0" w:firstRow="1" w:lastRow="0" w:firstColumn="1" w:lastColumn="0" w:noHBand="0" w:noVBand="1"/>
+        <w:tblLook w:val="04A0"/>
       </w:tblPr>
       <w:tblGrid>
         <w:gridCol w:w="1560"/>
-        <w:gridCol w:w="1416"/>
-        <w:gridCol w:w="6086"/>
+        <w:gridCol w:w="1417"/>
+        <w:gridCol w:w="6090"/>
       </w:tblGrid>
       <w:tr>
         <w:trPr>
-          <w:cnfStyle w:val="100000000000" w:firstRow="1" w:lastRow="0" w:firstColumn="0" w:lastColumn="0" w:oddVBand="0" w:evenVBand="0" w:oddHBand="0" w:evenHBand="0" w:firstRowFirstColumn="0" w:firstRowLastColumn="0" w:lastRowFirstColumn="0" w:lastRowLastColumn="0"/>
+          <w:cnfStyle w:val="100000000000"/>
         </w:trPr>
         <w:tc>
           <w:tcPr>
-            <w:cnfStyle w:val="001000000100" w:firstRow="0" w:lastRow="0" w:firstColumn="1" w:lastColumn="0" w:oddVBand="0" w:evenVBand="0" w:oddHBand="0" w:evenHBand="0" w:firstRowFirstColumn="1" w:firstRowLastColumn="0" w:lastRowFirstColumn="0" w:lastRowLastColumn="0"/>
+            <w:cnfStyle w:val="001000000100"/>
             <w:tcW w:w="1560" w:type="dxa"/>
           </w:tcPr>
           <w:p>
@@ -1751,7 +1875,7 @@
           <w:p>
             <w:pPr>
               <w:keepNext/>
-              <w:cnfStyle w:val="100000000000" w:firstRow="1" w:lastRow="0" w:firstColumn="0" w:lastColumn="0" w:oddVBand="0" w:evenVBand="0" w:oddHBand="0" w:evenHBand="0" w:firstRowFirstColumn="0" w:firstRowLastColumn="0" w:lastRowFirstColumn="0" w:lastRowLastColumn="0"/>
+              <w:cnfStyle w:val="100000000000"/>
             </w:pPr>
             <w:r>
               <w:t>IDB</w:t>
@@ -1765,7 +1889,7 @@
           <w:p>
             <w:pPr>
               <w:keepNext/>
-              <w:cnfStyle w:val="100000000000" w:firstRow="1" w:lastRow="0" w:firstColumn="0" w:lastColumn="0" w:oddVBand="0" w:evenVBand="0" w:oddHBand="0" w:evenHBand="0" w:firstRowFirstColumn="0" w:firstRowLastColumn="0" w:lastRowFirstColumn="0" w:lastRowLastColumn="0"/>
+              <w:cnfStyle w:val="100000000000"/>
             </w:pPr>
             <w:r>
               <w:t>Description</w:t>
@@ -1775,11 +1899,11 @@
       </w:tr>
       <w:tr>
         <w:trPr>
-          <w:cnfStyle w:val="000000100000" w:firstRow="0" w:lastRow="0" w:firstColumn="0" w:lastColumn="0" w:oddVBand="0" w:evenVBand="0" w:oddHBand="1" w:evenHBand="0" w:firstRowFirstColumn="0" w:firstRowLastColumn="0" w:lastRowFirstColumn="0" w:lastRowLastColumn="0"/>
+          <w:cnfStyle w:val="000000100000"/>
         </w:trPr>
         <w:tc>
           <w:tcPr>
-            <w:cnfStyle w:val="001000000000" w:firstRow="0" w:lastRow="0" w:firstColumn="1" w:lastColumn="0" w:oddVBand="0" w:evenVBand="0" w:oddHBand="0" w:evenHBand="0" w:firstRowFirstColumn="0" w:firstRowLastColumn="0" w:lastRowFirstColumn="0" w:lastRowLastColumn="0"/>
+            <w:cnfStyle w:val="001000000000"/>
             <w:tcW w:w="1560" w:type="dxa"/>
           </w:tcPr>
           <w:p>
@@ -1806,7 +1930,7 @@
           <w:p>
             <w:pPr>
               <w:keepNext/>
-              <w:cnfStyle w:val="000000100000" w:firstRow="0" w:lastRow="0" w:firstColumn="0" w:lastColumn="0" w:oddVBand="0" w:evenVBand="0" w:oddHBand="1" w:evenHBand="0" w:firstRowFirstColumn="0" w:firstRowLastColumn="0" w:lastRowFirstColumn="0" w:lastRowLastColumn="0"/>
+              <w:cnfStyle w:val="000000100000"/>
             </w:pPr>
             <w:r>
               <w:t>Zzzz</w:t>
@@ -1820,7 +1944,7 @@
           <w:p>
             <w:pPr>
               <w:keepNext/>
-              <w:cnfStyle w:val="000000100000" w:firstRow="0" w:lastRow="0" w:firstColumn="0" w:lastColumn="0" w:oddVBand="0" w:evenVBand="0" w:oddHBand="1" w:evenHBand="0" w:firstRowFirstColumn="0" w:firstRowLastColumn="0" w:lastRowFirstColumn="0" w:lastRowLastColumn="0"/>
+              <w:cnfStyle w:val="000000100000"/>
             </w:pPr>
             <w:r>
               <w:t>Zone standard program</w:t>
@@ -1831,7 +1955,7 @@
       <w:tr>
         <w:tc>
           <w:tcPr>
-            <w:cnfStyle w:val="001000000000" w:firstRow="0" w:lastRow="0" w:firstColumn="1" w:lastColumn="0" w:oddVBand="0" w:evenVBand="0" w:oddHBand="0" w:evenHBand="0" w:firstRowFirstColumn="0" w:firstRowLastColumn="0" w:lastRowFirstColumn="0" w:lastRowLastColumn="0"/>
+            <w:cnfStyle w:val="001000000000"/>
             <w:tcW w:w="1560" w:type="dxa"/>
           </w:tcPr>
           <w:p>
@@ -1856,7 +1980,7 @@
           </w:tcPr>
           <w:p>
             <w:pPr>
-              <w:cnfStyle w:val="000000000000" w:firstRow="0" w:lastRow="0" w:firstColumn="0" w:lastColumn="0" w:oddVBand="0" w:evenVBand="0" w:oddHBand="0" w:evenHBand="0" w:firstRowFirstColumn="0" w:firstRowLastColumn="0" w:lastRowFirstColumn="0" w:lastRowLastColumn="0"/>
+              <w:cnfStyle w:val="000000000000"/>
             </w:pPr>
             <w:r>
               <w:t>ZzzzS</w:t>
@@ -1869,7 +1993,7 @@
           </w:tcPr>
           <w:p>
             <w:pPr>
-              <w:cnfStyle w:val="000000000000" w:firstRow="0" w:lastRow="0" w:firstColumn="0" w:lastColumn="0" w:oddVBand="0" w:evenVBand="0" w:oddHBand="0" w:evenHBand="0" w:firstRowFirstColumn="0" w:firstRowLastColumn="0" w:lastRowFirstColumn="0" w:lastRowLastColumn="0"/>
+              <w:cnfStyle w:val="000000000000"/>
             </w:pPr>
             <w:r>
               <w:t>Zone safety program</w:t>
@@ -1883,12 +2007,19 @@
         <w:pStyle w:val="Rubrik4"/>
       </w:pPr>
       <w:r>
+        <w:lastRenderedPageBreak/>
         <w:t>Station programs</w:t>
       </w:r>
     </w:p>
     <w:p>
       <w:r>
-        <w:t xml:space="preserve">Station programs shall be placed in folders named Ssss where sss is the station number. You may add some descripted text to the folder name. </w:t>
+        <w:t>Station programs shall be placed in folders named Ssss where sss is the station number. You may add some descript</w:t>
+      </w:r>
+      <w:r>
+        <w:t>iv</w:t>
+      </w:r>
+      <w:r>
+        <w:t xml:space="preserve">e text to the folder name. </w:t>
       </w:r>
       <w:r>
         <w:t>Station programs and instance data blocks shall be named according to below example</w:t>
@@ -1899,22 +2030,22 @@
     </w:p>
     <w:tbl>
       <w:tblPr>
-        <w:tblStyle w:val="Listtabell3dekorfrg1"/>
+        <w:tblStyle w:val="ListTable3Accent1"/>
         <w:tblW w:w="0" w:type="auto"/>
-        <w:tblLook w:val="04A0" w:firstRow="1" w:lastRow="0" w:firstColumn="1" w:lastColumn="0" w:noHBand="0" w:noVBand="1"/>
+        <w:tblLook w:val="04A0"/>
       </w:tblPr>
       <w:tblGrid>
         <w:gridCol w:w="1560"/>
-        <w:gridCol w:w="1416"/>
-        <w:gridCol w:w="6086"/>
+        <w:gridCol w:w="1417"/>
+        <w:gridCol w:w="6090"/>
       </w:tblGrid>
       <w:tr>
         <w:trPr>
-          <w:cnfStyle w:val="100000000000" w:firstRow="1" w:lastRow="0" w:firstColumn="0" w:lastColumn="0" w:oddVBand="0" w:evenVBand="0" w:oddHBand="0" w:evenHBand="0" w:firstRowFirstColumn="0" w:firstRowLastColumn="0" w:lastRowFirstColumn="0" w:lastRowLastColumn="0"/>
+          <w:cnfStyle w:val="100000000000"/>
         </w:trPr>
         <w:tc>
           <w:tcPr>
-            <w:cnfStyle w:val="001000000100" w:firstRow="0" w:lastRow="0" w:firstColumn="1" w:lastColumn="0" w:oddVBand="0" w:evenVBand="0" w:oddHBand="0" w:evenHBand="0" w:firstRowFirstColumn="1" w:firstRowLastColumn="0" w:lastRowFirstColumn="0" w:lastRowLastColumn="0"/>
+            <w:cnfStyle w:val="001000000100"/>
             <w:tcW w:w="1560" w:type="dxa"/>
           </w:tcPr>
           <w:p>
@@ -1933,7 +2064,7 @@
           <w:p>
             <w:pPr>
               <w:keepNext/>
-              <w:cnfStyle w:val="100000000000" w:firstRow="1" w:lastRow="0" w:firstColumn="0" w:lastColumn="0" w:oddVBand="0" w:evenVBand="0" w:oddHBand="0" w:evenHBand="0" w:firstRowFirstColumn="0" w:firstRowLastColumn="0" w:lastRowFirstColumn="0" w:lastRowLastColumn="0"/>
+              <w:cnfStyle w:val="100000000000"/>
             </w:pPr>
             <w:r>
               <w:t>IDB</w:t>
@@ -1947,7 +2078,7 @@
           <w:p>
             <w:pPr>
               <w:keepNext/>
-              <w:cnfStyle w:val="100000000000" w:firstRow="1" w:lastRow="0" w:firstColumn="0" w:lastColumn="0" w:oddVBand="0" w:evenVBand="0" w:oddHBand="0" w:evenHBand="0" w:firstRowFirstColumn="0" w:firstRowLastColumn="0" w:lastRowFirstColumn="0" w:lastRowLastColumn="0"/>
+              <w:cnfStyle w:val="100000000000"/>
             </w:pPr>
             <w:r>
               <w:t>Description</w:t>
@@ -1957,11 +2088,11 @@
       </w:tr>
       <w:tr>
         <w:trPr>
-          <w:cnfStyle w:val="000000100000" w:firstRow="0" w:lastRow="0" w:firstColumn="0" w:lastColumn="0" w:oddVBand="0" w:evenVBand="0" w:oddHBand="1" w:evenHBand="0" w:firstRowFirstColumn="0" w:firstRowLastColumn="0" w:lastRowFirstColumn="0" w:lastRowLastColumn="0"/>
+          <w:cnfStyle w:val="000000100000"/>
         </w:trPr>
         <w:tc>
           <w:tcPr>
-            <w:cnfStyle w:val="001000000000" w:firstRow="0" w:lastRow="0" w:firstColumn="1" w:lastColumn="0" w:oddVBand="0" w:evenVBand="0" w:oddHBand="0" w:evenHBand="0" w:firstRowFirstColumn="0" w:firstRowLastColumn="0" w:lastRowFirstColumn="0" w:lastRowLastColumn="0"/>
+            <w:cnfStyle w:val="001000000000"/>
             <w:tcW w:w="1560" w:type="dxa"/>
           </w:tcPr>
           <w:p>
@@ -1990,7 +2121,7 @@
           <w:p>
             <w:pPr>
               <w:keepNext/>
-              <w:cnfStyle w:val="000000100000" w:firstRow="0" w:lastRow="0" w:firstColumn="0" w:lastColumn="0" w:oddVBand="0" w:evenVBand="0" w:oddHBand="1" w:evenHBand="0" w:firstRowFirstColumn="0" w:firstRowLastColumn="0" w:lastRowFirstColumn="0" w:lastRowLastColumn="0"/>
+              <w:cnfStyle w:val="000000100000"/>
               <w:rPr>
                 <w:lang w:val="sv-SE"/>
               </w:rPr>
@@ -2010,7 +2141,7 @@
           <w:p>
             <w:pPr>
               <w:keepNext/>
-              <w:cnfStyle w:val="000000100000" w:firstRow="0" w:lastRow="0" w:firstColumn="0" w:lastColumn="0" w:oddVBand="0" w:evenVBand="0" w:oddHBand="1" w:evenHBand="0" w:firstRowFirstColumn="0" w:firstRowLastColumn="0" w:lastRowFirstColumn="0" w:lastRowLastColumn="0"/>
+              <w:cnfStyle w:val="000000100000"/>
               <w:rPr>
                 <w:lang w:val="sv-SE"/>
               </w:rPr>
@@ -2027,7 +2158,7 @@
       <w:tr>
         <w:tc>
           <w:tcPr>
-            <w:cnfStyle w:val="001000000000" w:firstRow="0" w:lastRow="0" w:firstColumn="1" w:lastColumn="0" w:oddVBand="0" w:evenVBand="0" w:oddHBand="0" w:evenHBand="0" w:firstRowFirstColumn="0" w:firstRowLastColumn="0" w:lastRowFirstColumn="0" w:lastRowLastColumn="0"/>
+            <w:cnfStyle w:val="001000000000"/>
             <w:tcW w:w="1560" w:type="dxa"/>
           </w:tcPr>
           <w:p>
@@ -2052,7 +2183,7 @@
           </w:tcPr>
           <w:p>
             <w:pPr>
-              <w:cnfStyle w:val="000000000000" w:firstRow="0" w:lastRow="0" w:firstColumn="0" w:lastColumn="0" w:oddVBand="0" w:evenVBand="0" w:oddHBand="0" w:evenHBand="0" w:firstRowFirstColumn="0" w:firstRowLastColumn="0" w:lastRowFirstColumn="0" w:lastRowLastColumn="0"/>
+              <w:cnfStyle w:val="000000000000"/>
             </w:pPr>
             <w:r>
               <w:t>Ssssau</w:t>
@@ -2065,7 +2196,7 @@
           </w:tcPr>
           <w:p>
             <w:pPr>
-              <w:cnfStyle w:val="000000000000" w:firstRow="0" w:lastRow="0" w:firstColumn="0" w:lastColumn="0" w:oddVBand="0" w:evenVBand="0" w:oddHBand="0" w:evenHBand="0" w:firstRowFirstColumn="0" w:firstRowLastColumn="0" w:lastRowFirstColumn="0" w:lastRowLastColumn="0"/>
+              <w:cnfStyle w:val="000000000000"/>
             </w:pPr>
             <w:r>
               <w:t>Automatic sequence control program</w:t>
@@ -2079,7 +2210,6 @@
         <w:pStyle w:val="Rubrik4"/>
       </w:pPr>
       <w:r>
-        <w:lastRenderedPageBreak/>
         <w:t>Other Folders</w:t>
       </w:r>
     </w:p>
@@ -2105,9 +2235,9 @@
     </w:p>
     <w:tbl>
       <w:tblPr>
-        <w:tblStyle w:val="Listtabell3dekorfrg1"/>
+        <w:tblStyle w:val="ListTable3Accent1"/>
         <w:tblW w:w="0" w:type="auto"/>
-        <w:tblLook w:val="04A0" w:firstRow="1" w:lastRow="0" w:firstColumn="1" w:lastColumn="0" w:noHBand="0" w:noVBand="1"/>
+        <w:tblLook w:val="04A0"/>
       </w:tblPr>
       <w:tblGrid>
         <w:gridCol w:w="1555"/>
@@ -2115,11 +2245,11 @@
       </w:tblGrid>
       <w:tr>
         <w:trPr>
-          <w:cnfStyle w:val="100000000000" w:firstRow="1" w:lastRow="0" w:firstColumn="0" w:lastColumn="0" w:oddVBand="0" w:evenVBand="0" w:oddHBand="0" w:evenHBand="0" w:firstRowFirstColumn="0" w:firstRowLastColumn="0" w:lastRowFirstColumn="0" w:lastRowLastColumn="0"/>
+          <w:cnfStyle w:val="100000000000"/>
         </w:trPr>
         <w:tc>
           <w:tcPr>
-            <w:cnfStyle w:val="001000000100" w:firstRow="0" w:lastRow="0" w:firstColumn="1" w:lastColumn="0" w:oddVBand="0" w:evenVBand="0" w:oddHBand="0" w:evenHBand="0" w:firstRowFirstColumn="1" w:firstRowLastColumn="0" w:lastRowFirstColumn="0" w:lastRowLastColumn="0"/>
+            <w:cnfStyle w:val="001000000100"/>
             <w:tcW w:w="1555" w:type="dxa"/>
           </w:tcPr>
           <w:p>
@@ -2138,7 +2268,7 @@
           <w:p>
             <w:pPr>
               <w:keepNext/>
-              <w:cnfStyle w:val="100000000000" w:firstRow="1" w:lastRow="0" w:firstColumn="0" w:lastColumn="0" w:oddVBand="0" w:evenVBand="0" w:oddHBand="0" w:evenHBand="0" w:firstRowFirstColumn="0" w:firstRowLastColumn="0" w:lastRowFirstColumn="0" w:lastRowLastColumn="0"/>
+              <w:cnfStyle w:val="100000000000"/>
             </w:pPr>
             <w:r>
               <w:t>Description</w:t>
@@ -2148,11 +2278,11 @@
       </w:tr>
       <w:tr>
         <w:trPr>
-          <w:cnfStyle w:val="000000100000" w:firstRow="0" w:lastRow="0" w:firstColumn="0" w:lastColumn="0" w:oddVBand="0" w:evenVBand="0" w:oddHBand="1" w:evenHBand="0" w:firstRowFirstColumn="0" w:firstRowLastColumn="0" w:lastRowFirstColumn="0" w:lastRowLastColumn="0"/>
+          <w:cnfStyle w:val="000000100000"/>
         </w:trPr>
         <w:tc>
           <w:tcPr>
-            <w:cnfStyle w:val="001000000000" w:firstRow="0" w:lastRow="0" w:firstColumn="1" w:lastColumn="0" w:oddVBand="0" w:evenVBand="0" w:oddHBand="0" w:evenHBand="0" w:firstRowFirstColumn="0" w:firstRowLastColumn="0" w:lastRowFirstColumn="0" w:lastRowLastColumn="0"/>
+            <w:cnfStyle w:val="001000000000"/>
             <w:tcW w:w="1555" w:type="dxa"/>
           </w:tcPr>
           <w:p>
@@ -2179,7 +2309,7 @@
           <w:p>
             <w:pPr>
               <w:keepNext/>
-              <w:cnfStyle w:val="000000100000" w:firstRow="0" w:lastRow="0" w:firstColumn="0" w:lastColumn="0" w:oddVBand="0" w:evenVBand="0" w:oddHBand="1" w:evenHBand="0" w:firstRowFirstColumn="0" w:firstRowLastColumn="0" w:lastRowFirstColumn="0" w:lastRowLastColumn="0"/>
+              <w:cnfStyle w:val="000000100000"/>
             </w:pPr>
             <w:r>
               <w:t>Constant defin</w:t>
@@ -2202,7 +2332,7 @@
       <w:tr>
         <w:tc>
           <w:tcPr>
-            <w:cnfStyle w:val="001000000000" w:firstRow="0" w:lastRow="0" w:firstColumn="1" w:lastColumn="0" w:oddVBand="0" w:evenVBand="0" w:oddHBand="0" w:evenHBand="0" w:firstRowFirstColumn="0" w:firstRowLastColumn="0" w:lastRowFirstColumn="0" w:lastRowLastColumn="0"/>
+            <w:cnfStyle w:val="001000000000"/>
             <w:tcW w:w="1555" w:type="dxa"/>
           </w:tcPr>
           <w:p>
@@ -2229,7 +2359,7 @@
           <w:p>
             <w:pPr>
               <w:keepNext/>
-              <w:cnfStyle w:val="000000000000" w:firstRow="0" w:lastRow="0" w:firstColumn="0" w:lastColumn="0" w:oddVBand="0" w:evenVBand="0" w:oddHBand="0" w:evenHBand="0" w:firstRowFirstColumn="0" w:firstRowLastColumn="0" w:lastRowFirstColumn="0" w:lastRowLastColumn="0"/>
+              <w:cnfStyle w:val="000000000000"/>
             </w:pPr>
             <w:r>
               <w:t xml:space="preserve">PLC/HMI data exchange </w:t>
@@ -2242,11 +2372,11 @@
       </w:tr>
       <w:tr>
         <w:trPr>
-          <w:cnfStyle w:val="000000100000" w:firstRow="0" w:lastRow="0" w:firstColumn="0" w:lastColumn="0" w:oddVBand="0" w:evenVBand="0" w:oddHBand="1" w:evenHBand="0" w:firstRowFirstColumn="0" w:firstRowLastColumn="0" w:lastRowFirstColumn="0" w:lastRowLastColumn="0"/>
+          <w:cnfStyle w:val="000000100000"/>
         </w:trPr>
         <w:tc>
           <w:tcPr>
-            <w:cnfStyle w:val="001000000000" w:firstRow="0" w:lastRow="0" w:firstColumn="1" w:lastColumn="0" w:oddVBand="0" w:evenVBand="0" w:oddHBand="0" w:evenHBand="0" w:firstRowFirstColumn="0" w:firstRowLastColumn="0" w:lastRowFirstColumn="0" w:lastRowLastColumn="0"/>
+            <w:cnfStyle w:val="001000000000"/>
             <w:tcW w:w="1555" w:type="dxa"/>
           </w:tcPr>
           <w:p>
@@ -2273,7 +2403,7 @@
           <w:p>
             <w:pPr>
               <w:keepNext/>
-              <w:cnfStyle w:val="000000100000" w:firstRow="0" w:lastRow="0" w:firstColumn="0" w:lastColumn="0" w:oddVBand="0" w:evenVBand="0" w:oddHBand="1" w:evenHBand="0" w:firstRowFirstColumn="0" w:firstRowLastColumn="0" w:lastRowFirstColumn="0" w:lastRowLastColumn="0"/>
+              <w:cnfStyle w:val="000000100000"/>
             </w:pPr>
             <w:r>
               <w:t>Tree structure for local library modules including links to Project library</w:t>
@@ -2284,7 +2414,7 @@
       <w:tr>
         <w:tc>
           <w:tcPr>
-            <w:cnfStyle w:val="001000000000" w:firstRow="0" w:lastRow="0" w:firstColumn="1" w:lastColumn="0" w:oddVBand="0" w:evenVBand="0" w:oddHBand="0" w:evenHBand="0" w:firstRowFirstColumn="0" w:firstRowLastColumn="0" w:lastRowFirstColumn="0" w:lastRowLastColumn="0"/>
+            <w:cnfStyle w:val="001000000000"/>
             <w:tcW w:w="1555" w:type="dxa"/>
           </w:tcPr>
           <w:p>
@@ -2309,7 +2439,7 @@
           </w:tcPr>
           <w:p>
             <w:pPr>
-              <w:cnfStyle w:val="000000000000" w:firstRow="0" w:lastRow="0" w:firstColumn="0" w:lastColumn="0" w:oddVBand="0" w:evenVBand="0" w:oddHBand="0" w:evenHBand="0" w:firstRowFirstColumn="0" w:firstRowLastColumn="0" w:lastRowFirstColumn="0" w:lastRowLastColumn="0"/>
+              <w:cnfStyle w:val="000000000000"/>
             </w:pPr>
             <w:r>
               <w:t xml:space="preserve">MES data exchange </w:t>
@@ -2389,8 +2519,8 @@
 </file>
 
 <file path=word/numbering.xml><?xml version="1.0" encoding="utf-8"?>
-<w:numbering xmlns:wpc="http://schemas.microsoft.com/office/word/2010/wordprocessingCanvas" xmlns:cx="http://schemas.microsoft.com/office/drawing/2014/chartex" xmlns:cx1="http://schemas.microsoft.com/office/drawing/2015/9/8/chartex" xmlns:cx2="http://schemas.microsoft.com/office/drawing/2015/10/21/chartex" xmlns:cx3="http://schemas.microsoft.com/office/drawing/2016/5/9/chartex" xmlns:cx4="http://schemas.microsoft.com/office/drawing/2016/5/10/chartex" xmlns:cx5="http://schemas.microsoft.com/office/drawing/2016/5/11/chartex" xmlns:cx6="http://schemas.microsoft.com/office/drawing/2016/5/12/chartex" xmlns:cx7="http://schemas.microsoft.com/office/drawing/2016/5/13/chartex" xmlns:cx8="http://schemas.microsoft.com/office/drawing/2016/5/14/chartex" xmlns:mc="http://schemas.openxmlformats.org/markup-compatibility/2006" xmlns:aink="http://schemas.microsoft.com/office/drawing/2016/ink" xmlns:am3d="http://schemas.microsoft.com/office/drawing/2017/model3d" xmlns:o="urn:schemas-microsoft-com:office:office" xmlns:r="http://schemas.openxmlformats.org/officeDocument/2006/relationships" xmlns:m="http://schemas.openxmlformats.org/officeDocument/2006/math" xmlns:v="urn:schemas-microsoft-com:vml" xmlns:wp14="http://schemas.microsoft.com/office/word/2010/wordprocessingDrawing" xmlns:wp="http://schemas.openxmlformats.org/drawingml/2006/wordprocessingDrawing" xmlns:w10="urn:schemas-microsoft-com:office:word" xmlns:w="http://schemas.openxmlformats.org/wordprocessingml/2006/main" xmlns:w14="http://schemas.microsoft.com/office/word/2010/wordml" xmlns:w15="http://schemas.microsoft.com/office/word/2012/wordml" xmlns:w16cid="http://schemas.microsoft.com/office/word/2016/wordml/cid" xmlns:w16se="http://schemas.microsoft.com/office/word/2015/wordml/symex" xmlns:wpg="http://schemas.microsoft.com/office/word/2010/wordprocessingGroup" xmlns:wpi="http://schemas.microsoft.com/office/word/2010/wordprocessingInk" xmlns:wne="http://schemas.microsoft.com/office/word/2006/wordml" xmlns:wps="http://schemas.microsoft.com/office/word/2010/wordprocessingShape" mc:Ignorable="w14 w15 w16se w16cid wp14">
-  <w:abstractNum w:abstractNumId="0" w15:restartNumberingAfterBreak="0">
+<w:numbering xmlns:ve="http://schemas.openxmlformats.org/markup-compatibility/2006" xmlns:o="urn:schemas-microsoft-com:office:office" xmlns:r="http://schemas.openxmlformats.org/officeDocument/2006/relationships" xmlns:m="http://schemas.openxmlformats.org/officeDocument/2006/math" xmlns:v="urn:schemas-microsoft-com:vml" xmlns:wp="http://schemas.openxmlformats.org/drawingml/2006/wordprocessingDrawing" xmlns:w10="urn:schemas-microsoft-com:office:word" xmlns:w="http://schemas.openxmlformats.org/wordprocessingml/2006/main" xmlns:wne="http://schemas.microsoft.com/office/word/2006/wordml">
+  <w:abstractNum w:abstractNumId="0">
     <w:nsid w:val="182F6F40"/>
     <w:multiLevelType w:val="hybridMultilevel"/>
     <w:tmpl w:val="838ADB6A"/>
@@ -2503,7 +2633,7 @@
       </w:rPr>
     </w:lvl>
   </w:abstractNum>
-  <w:abstractNum w:abstractNumId="1" w15:restartNumberingAfterBreak="0">
+  <w:abstractNum w:abstractNumId="1">
     <w:nsid w:val="201E6109"/>
     <w:multiLevelType w:val="hybridMultilevel"/>
     <w:tmpl w:val="E314F282"/>
@@ -2616,7 +2746,7 @@
       </w:rPr>
     </w:lvl>
   </w:abstractNum>
-  <w:abstractNum w:abstractNumId="2" w15:restartNumberingAfterBreak="0">
+  <w:abstractNum w:abstractNumId="2">
     <w:nsid w:val="220C506F"/>
     <w:multiLevelType w:val="hybridMultilevel"/>
     <w:tmpl w:val="96A4B93A"/>
@@ -2729,7 +2859,7 @@
       </w:rPr>
     </w:lvl>
   </w:abstractNum>
-  <w:abstractNum w:abstractNumId="3" w15:restartNumberingAfterBreak="0">
+  <w:abstractNum w:abstractNumId="3">
     <w:nsid w:val="2BF46D7B"/>
     <w:multiLevelType w:val="hybridMultilevel"/>
     <w:tmpl w:val="93408C7A"/>
@@ -2842,7 +2972,7 @@
       </w:rPr>
     </w:lvl>
   </w:abstractNum>
-  <w:abstractNum w:abstractNumId="4" w15:restartNumberingAfterBreak="0">
+  <w:abstractNum w:abstractNumId="4">
     <w:nsid w:val="75977E0F"/>
     <w:multiLevelType w:val="hybridMultilevel"/>
     <w:tmpl w:val="C8EE0966"/>
@@ -2974,7 +3104,7 @@
 </file>
 
 <file path=word/styles.xml><?xml version="1.0" encoding="utf-8"?>
-<w:styles xmlns:mc="http://schemas.openxmlformats.org/markup-compatibility/2006" xmlns:r="http://schemas.openxmlformats.org/officeDocument/2006/relationships" xmlns:w="http://schemas.openxmlformats.org/wordprocessingml/2006/main" xmlns:w14="http://schemas.microsoft.com/office/word/2010/wordml" xmlns:w15="http://schemas.microsoft.com/office/word/2012/wordml" xmlns:w16cid="http://schemas.microsoft.com/office/word/2016/wordml/cid" xmlns:w16se="http://schemas.microsoft.com/office/word/2015/wordml/symex" mc:Ignorable="w14 w15 w16se w16cid">
+<w:styles xmlns:r="http://schemas.openxmlformats.org/officeDocument/2006/relationships" xmlns:w="http://schemas.openxmlformats.org/wordprocessingml/2006/main">
   <w:docDefaults>
     <w:rPrDefault>
       <w:rPr>
@@ -2990,387 +3120,149 @@
       </w:pPr>
     </w:pPrDefault>
   </w:docDefaults>
-  <w:latentStyles w:defLockedState="0" w:defUIPriority="99" w:defSemiHidden="0" w:defUnhideWhenUsed="0" w:defQFormat="0" w:count="376">
-    <w:lsdException w:name="Normal" w:uiPriority="0" w:qFormat="1"/>
-    <w:lsdException w:name="heading 1" w:uiPriority="9" w:qFormat="1"/>
-    <w:lsdException w:name="heading 2" w:semiHidden="1" w:uiPriority="9" w:unhideWhenUsed="1" w:qFormat="1"/>
-    <w:lsdException w:name="heading 3" w:semiHidden="1" w:uiPriority="9" w:unhideWhenUsed="1" w:qFormat="1"/>
-    <w:lsdException w:name="heading 4" w:semiHidden="1" w:uiPriority="9" w:unhideWhenUsed="1" w:qFormat="1"/>
-    <w:lsdException w:name="heading 5" w:semiHidden="1" w:uiPriority="9" w:unhideWhenUsed="1" w:qFormat="1"/>
-    <w:lsdException w:name="heading 6" w:semiHidden="1" w:uiPriority="9" w:unhideWhenUsed="1" w:qFormat="1"/>
-    <w:lsdException w:name="heading 7" w:semiHidden="1" w:uiPriority="9" w:unhideWhenUsed="1" w:qFormat="1"/>
-    <w:lsdException w:name="heading 8" w:semiHidden="1" w:uiPriority="9" w:unhideWhenUsed="1" w:qFormat="1"/>
-    <w:lsdException w:name="heading 9" w:semiHidden="1" w:uiPriority="9" w:unhideWhenUsed="1" w:qFormat="1"/>
-    <w:lsdException w:name="index 1" w:semiHidden="1" w:unhideWhenUsed="1"/>
-    <w:lsdException w:name="index 2" w:semiHidden="1" w:unhideWhenUsed="1"/>
-    <w:lsdException w:name="index 3" w:semiHidden="1" w:unhideWhenUsed="1"/>
-    <w:lsdException w:name="index 4" w:semiHidden="1" w:unhideWhenUsed="1"/>
-    <w:lsdException w:name="index 5" w:semiHidden="1" w:unhideWhenUsed="1"/>
-    <w:lsdException w:name="index 6" w:semiHidden="1" w:unhideWhenUsed="1"/>
-    <w:lsdException w:name="index 7" w:semiHidden="1" w:unhideWhenUsed="1"/>
-    <w:lsdException w:name="index 8" w:semiHidden="1" w:unhideWhenUsed="1"/>
-    <w:lsdException w:name="index 9" w:semiHidden="1" w:unhideWhenUsed="1"/>
-    <w:lsdException w:name="toc 1" w:semiHidden="1" w:uiPriority="39" w:unhideWhenUsed="1"/>
-    <w:lsdException w:name="toc 2" w:semiHidden="1" w:uiPriority="39" w:unhideWhenUsed="1"/>
-    <w:lsdException w:name="toc 3" w:semiHidden="1" w:uiPriority="39" w:unhideWhenUsed="1"/>
-    <w:lsdException w:name="toc 4" w:semiHidden="1" w:uiPriority="39" w:unhideWhenUsed="1"/>
-    <w:lsdException w:name="toc 5" w:semiHidden="1" w:uiPriority="39" w:unhideWhenUsed="1"/>
-    <w:lsdException w:name="toc 6" w:semiHidden="1" w:uiPriority="39" w:unhideWhenUsed="1"/>
-    <w:lsdException w:name="toc 7" w:semiHidden="1" w:uiPriority="39" w:unhideWhenUsed="1"/>
-    <w:lsdException w:name="toc 8" w:semiHidden="1" w:uiPriority="39" w:unhideWhenUsed="1"/>
-    <w:lsdException w:name="toc 9" w:semiHidden="1" w:uiPriority="39" w:unhideWhenUsed="1"/>
-    <w:lsdException w:name="Normal Indent" w:semiHidden="1" w:unhideWhenUsed="1"/>
-    <w:lsdException w:name="footnote text" w:semiHidden="1" w:unhideWhenUsed="1"/>
-    <w:lsdException w:name="annotation text" w:semiHidden="1" w:unhideWhenUsed="1"/>
-    <w:lsdException w:name="header" w:semiHidden="1" w:unhideWhenUsed="1"/>
-    <w:lsdException w:name="footer" w:semiHidden="1" w:unhideWhenUsed="1"/>
-    <w:lsdException w:name="index heading" w:semiHidden="1" w:unhideWhenUsed="1"/>
-    <w:lsdException w:name="caption" w:semiHidden="1" w:uiPriority="35" w:unhideWhenUsed="1" w:qFormat="1"/>
-    <w:lsdException w:name="table of figures" w:semiHidden="1" w:unhideWhenUsed="1"/>
-    <w:lsdException w:name="envelope address" w:semiHidden="1" w:unhideWhenUsed="1"/>
-    <w:lsdException w:name="envelope return" w:semiHidden="1" w:unhideWhenUsed="1"/>
-    <w:lsdException w:name="footnote reference" w:semiHidden="1" w:unhideWhenUsed="1"/>
-    <w:lsdException w:name="annotation reference" w:semiHidden="1" w:unhideWhenUsed="1"/>
-    <w:lsdException w:name="line number" w:semiHidden="1" w:unhideWhenUsed="1"/>
-    <w:lsdException w:name="page number" w:semiHidden="1" w:unhideWhenUsed="1"/>
-    <w:lsdException w:name="endnote reference" w:semiHidden="1" w:unhideWhenUsed="1"/>
-    <w:lsdException w:name="endnote text" w:semiHidden="1" w:unhideWhenUsed="1"/>
-    <w:lsdException w:name="table of authorities" w:semiHidden="1" w:unhideWhenUsed="1"/>
-    <w:lsdException w:name="macro" w:semiHidden="1" w:unhideWhenUsed="1"/>
-    <w:lsdException w:name="toa heading" w:semiHidden="1" w:unhideWhenUsed="1"/>
-    <w:lsdException w:name="List" w:semiHidden="1" w:unhideWhenUsed="1"/>
-    <w:lsdException w:name="List Bullet" w:semiHidden="1" w:unhideWhenUsed="1"/>
-    <w:lsdException w:name="List Number" w:semiHidden="1" w:unhideWhenUsed="1"/>
-    <w:lsdException w:name="List 2" w:semiHidden="1" w:unhideWhenUsed="1"/>
-    <w:lsdException w:name="List 3" w:semiHidden="1" w:unhideWhenUsed="1"/>
-    <w:lsdException w:name="List 4" w:semiHidden="1" w:unhideWhenUsed="1"/>
-    <w:lsdException w:name="List 5" w:semiHidden="1" w:unhideWhenUsed="1"/>
-    <w:lsdException w:name="List Bullet 2" w:semiHidden="1" w:unhideWhenUsed="1"/>
-    <w:lsdException w:name="List Bullet 3" w:semiHidden="1" w:unhideWhenUsed="1"/>
-    <w:lsdException w:name="List Bullet 4" w:semiHidden="1" w:unhideWhenUsed="1"/>
-    <w:lsdException w:name="List Bullet 5" w:semiHidden="1" w:unhideWhenUsed="1"/>
-    <w:lsdException w:name="List Number 2" w:semiHidden="1" w:unhideWhenUsed="1"/>
-    <w:lsdException w:name="List Number 3" w:semiHidden="1" w:unhideWhenUsed="1"/>
-    <w:lsdException w:name="List Number 4" w:semiHidden="1" w:unhideWhenUsed="1"/>
-    <w:lsdException w:name="List Number 5" w:semiHidden="1" w:unhideWhenUsed="1"/>
-    <w:lsdException w:name="Title" w:uiPriority="10" w:qFormat="1"/>
-    <w:lsdException w:name="Closing" w:semiHidden="1" w:unhideWhenUsed="1"/>
-    <w:lsdException w:name="Signature" w:semiHidden="1" w:unhideWhenUsed="1"/>
-    <w:lsdException w:name="Default Paragraph Font" w:semiHidden="1" w:uiPriority="1" w:unhideWhenUsed="1"/>
-    <w:lsdException w:name="Body Text" w:semiHidden="1" w:unhideWhenUsed="1"/>
-    <w:lsdException w:name="Body Text Indent" w:semiHidden="1" w:unhideWhenUsed="1"/>
-    <w:lsdException w:name="List Continue" w:semiHidden="1" w:unhideWhenUsed="1"/>
-    <w:lsdException w:name="List Continue 2" w:semiHidden="1" w:unhideWhenUsed="1"/>
-    <w:lsdException w:name="List Continue 3" w:semiHidden="1" w:unhideWhenUsed="1"/>
-    <w:lsdException w:name="List Continue 4" w:semiHidden="1" w:unhideWhenUsed="1"/>
-    <w:lsdException w:name="List Continue 5" w:semiHidden="1" w:unhideWhenUsed="1"/>
-    <w:lsdException w:name="Message Header" w:semiHidden="1" w:unhideWhenUsed="1"/>
-    <w:lsdException w:name="Subtitle" w:uiPriority="11" w:qFormat="1"/>
-    <w:lsdException w:name="Salutation" w:semiHidden="1" w:unhideWhenUsed="1"/>
-    <w:lsdException w:name="Date" w:semiHidden="1" w:unhideWhenUsed="1"/>
-    <w:lsdException w:name="Body Text First Indent" w:semiHidden="1" w:unhideWhenUsed="1"/>
-    <w:lsdException w:name="Body Text First Indent 2" w:semiHidden="1" w:unhideWhenUsed="1"/>
-    <w:lsdException w:name="Note Heading" w:semiHidden="1" w:unhideWhenUsed="1"/>
-    <w:lsdException w:name="Body Text 2" w:semiHidden="1" w:unhideWhenUsed="1"/>
-    <w:lsdException w:name="Body Text 3" w:semiHidden="1" w:unhideWhenUsed="1"/>
-    <w:lsdException w:name="Body Text Indent 2" w:semiHidden="1" w:unhideWhenUsed="1"/>
-    <w:lsdException w:name="Body Text Indent 3" w:semiHidden="1" w:unhideWhenUsed="1"/>
-    <w:lsdException w:name="Block Text" w:semiHidden="1" w:unhideWhenUsed="1"/>
-    <w:lsdException w:name="Hyperlink" w:semiHidden="1" w:unhideWhenUsed="1"/>
-    <w:lsdException w:name="FollowedHyperlink" w:semiHidden="1" w:unhideWhenUsed="1"/>
-    <w:lsdException w:name="Strong" w:uiPriority="22" w:qFormat="1"/>
-    <w:lsdException w:name="Emphasis" w:uiPriority="20" w:qFormat="1"/>
-    <w:lsdException w:name="Document Map" w:semiHidden="1" w:unhideWhenUsed="1"/>
-    <w:lsdException w:name="Plain Text" w:semiHidden="1" w:unhideWhenUsed="1"/>
-    <w:lsdException w:name="E-mail Signature" w:semiHidden="1" w:unhideWhenUsed="1"/>
-    <w:lsdException w:name="HTML Top of Form" w:semiHidden="1" w:unhideWhenUsed="1"/>
-    <w:lsdException w:name="HTML Bottom of Form" w:semiHidden="1" w:unhideWhenUsed="1"/>
-    <w:lsdException w:name="Normal (Web)" w:semiHidden="1" w:unhideWhenUsed="1"/>
-    <w:lsdException w:name="HTML Acronym" w:semiHidden="1" w:unhideWhenUsed="1"/>
-    <w:lsdException w:name="HTML Address" w:semiHidden="1" w:unhideWhenUsed="1"/>
-    <w:lsdException w:name="HTML Cite" w:semiHidden="1" w:unhideWhenUsed="1"/>
-    <w:lsdException w:name="HTML Code" w:semiHidden="1" w:unhideWhenUsed="1"/>
-    <w:lsdException w:name="HTML Definition" w:semiHidden="1" w:unhideWhenUsed="1"/>
-    <w:lsdException w:name="HTML Keyboard" w:semiHidden="1" w:unhideWhenUsed="1"/>
-    <w:lsdException w:name="HTML Preformatted" w:semiHidden="1" w:unhideWhenUsed="1"/>
-    <w:lsdException w:name="HTML Sample" w:semiHidden="1" w:unhideWhenUsed="1"/>
-    <w:lsdException w:name="HTML Typewriter" w:semiHidden="1" w:unhideWhenUsed="1"/>
-    <w:lsdException w:name="HTML Variable" w:semiHidden="1" w:unhideWhenUsed="1"/>
-    <w:lsdException w:name="Normal Table" w:semiHidden="1" w:unhideWhenUsed="1"/>
-    <w:lsdException w:name="annotation subject" w:semiHidden="1" w:unhideWhenUsed="1"/>
-    <w:lsdException w:name="No List" w:semiHidden="1" w:unhideWhenUsed="1"/>
-    <w:lsdException w:name="Outline List 1" w:semiHidden="1" w:unhideWhenUsed="1"/>
-    <w:lsdException w:name="Outline List 2" w:semiHidden="1" w:unhideWhenUsed="1"/>
-    <w:lsdException w:name="Outline List 3" w:semiHidden="1" w:unhideWhenUsed="1"/>
-    <w:lsdException w:name="Table Simple 1" w:semiHidden="1" w:unhideWhenUsed="1"/>
-    <w:lsdException w:name="Table Simple 2" w:semiHidden="1" w:unhideWhenUsed="1"/>
-    <w:lsdException w:name="Table Simple 3" w:semiHidden="1" w:unhideWhenUsed="1"/>
-    <w:lsdException w:name="Table Classic 1" w:semiHidden="1" w:unhideWhenUsed="1"/>
-    <w:lsdException w:name="Table Classic 2" w:semiHidden="1" w:unhideWhenUsed="1"/>
-    <w:lsdException w:name="Table Classic 3" w:semiHidden="1" w:unhideWhenUsed="1"/>
-    <w:lsdException w:name="Table Classic 4" w:semiHidden="1" w:unhideWhenUsed="1"/>
-    <w:lsdException w:name="Table Colorful 1" w:semiHidden="1" w:unhideWhenUsed="1"/>
-    <w:lsdException w:name="Table Colorful 2" w:semiHidden="1" w:unhideWhenUsed="1"/>
-    <w:lsdException w:name="Table Colorful 3" w:semiHidden="1" w:unhideWhenUsed="1"/>
-    <w:lsdException w:name="Table Columns 1" w:semiHidden="1" w:unhideWhenUsed="1"/>
-    <w:lsdException w:name="Table Columns 2" w:semiHidden="1" w:unhideWhenUsed="1"/>
-    <w:lsdException w:name="Table Columns 3" w:semiHidden="1" w:unhideWhenUsed="1"/>
-    <w:lsdException w:name="Table Columns 4" w:semiHidden="1" w:unhideWhenUsed="1"/>
-    <w:lsdException w:name="Table Columns 5" w:semiHidden="1" w:unhideWhenUsed="1"/>
-    <w:lsdException w:name="Table Grid 1" w:semiHidden="1" w:unhideWhenUsed="1"/>
-    <w:lsdException w:name="Table Grid 2" w:semiHidden="1" w:unhideWhenUsed="1"/>
-    <w:lsdException w:name="Table Grid 3" w:semiHidden="1" w:unhideWhenUsed="1"/>
-    <w:lsdException w:name="Table Grid 4" w:semiHidden="1" w:unhideWhenUsed="1"/>
-    <w:lsdException w:name="Table Grid 5" w:semiHidden="1" w:unhideWhenUsed="1"/>
-    <w:lsdException w:name="Table Grid 6" w:semiHidden="1" w:unhideWhenUsed="1"/>
-    <w:lsdException w:name="Table Grid 7" w:semiHidden="1" w:unhideWhenUsed="1"/>
-    <w:lsdException w:name="Table Grid 8" w:semiHidden="1" w:unhideWhenUsed="1"/>
-    <w:lsdException w:name="Table List 1" w:semiHidden="1" w:unhideWhenUsed="1"/>
-    <w:lsdException w:name="Table List 2" w:semiHidden="1" w:unhideWhenUsed="1"/>
-    <w:lsdException w:name="Table List 3" w:semiHidden="1" w:unhideWhenUsed="1"/>
-    <w:lsdException w:name="Table List 4" w:semiHidden="1" w:unhideWhenUsed="1"/>
-    <w:lsdException w:name="Table List 5" w:semiHidden="1" w:unhideWhenUsed="1"/>
-    <w:lsdException w:name="Table List 6" w:semiHidden="1" w:unhideWhenUsed="1"/>
-    <w:lsdException w:name="Table List 7" w:semiHidden="1" w:unhideWhenUsed="1"/>
-    <w:lsdException w:name="Table List 8" w:semiHidden="1" w:unhideWhenUsed="1"/>
-    <w:lsdException w:name="Table 3D effects 1" w:semiHidden="1" w:unhideWhenUsed="1"/>
-    <w:lsdException w:name="Table 3D effects 2" w:semiHidden="1" w:unhideWhenUsed="1"/>
-    <w:lsdException w:name="Table 3D effects 3" w:semiHidden="1" w:unhideWhenUsed="1"/>
-    <w:lsdException w:name="Table Contemporary" w:semiHidden="1" w:unhideWhenUsed="1"/>
-    <w:lsdException w:name="Table Elegant" w:semiHidden="1" w:unhideWhenUsed="1"/>
-    <w:lsdException w:name="Table Professional" w:semiHidden="1" w:unhideWhenUsed="1"/>
-    <w:lsdException w:name="Table Subtle 1" w:semiHidden="1" w:unhideWhenUsed="1"/>
-    <w:lsdException w:name="Table Subtle 2" w:semiHidden="1" w:unhideWhenUsed="1"/>
-    <w:lsdException w:name="Table Web 1" w:semiHidden="1" w:unhideWhenUsed="1"/>
-    <w:lsdException w:name="Table Web 2" w:semiHidden="1" w:unhideWhenUsed="1"/>
-    <w:lsdException w:name="Table Web 3" w:semiHidden="1" w:unhideWhenUsed="1"/>
-    <w:lsdException w:name="Balloon Text" w:semiHidden="1" w:unhideWhenUsed="1"/>
-    <w:lsdException w:name="Table Grid" w:uiPriority="39"/>
-    <w:lsdException w:name="Table Theme" w:semiHidden="1" w:unhideWhenUsed="1"/>
-    <w:lsdException w:name="Placeholder Text" w:semiHidden="1"/>
-    <w:lsdException w:name="No Spacing" w:uiPriority="1" w:qFormat="1"/>
-    <w:lsdException w:name="Light Shading" w:uiPriority="60"/>
-    <w:lsdException w:name="Light List" w:uiPriority="61"/>
-    <w:lsdException w:name="Light Grid" w:uiPriority="62"/>
-    <w:lsdException w:name="Medium Shading 1" w:uiPriority="63"/>
-    <w:lsdException w:name="Medium Shading 2" w:uiPriority="64"/>
-    <w:lsdException w:name="Medium List 1" w:uiPriority="65"/>
-    <w:lsdException w:name="Medium List 2" w:uiPriority="66"/>
-    <w:lsdException w:name="Medium Grid 1" w:uiPriority="67"/>
-    <w:lsdException w:name="Medium Grid 2" w:uiPriority="68"/>
-    <w:lsdException w:name="Medium Grid 3" w:uiPriority="69"/>
-    <w:lsdException w:name="Dark List" w:uiPriority="70"/>
-    <w:lsdException w:name="Colorful Shading" w:uiPriority="71"/>
-    <w:lsdException w:name="Colorful List" w:uiPriority="72"/>
-    <w:lsdException w:name="Colorful Grid" w:uiPriority="73"/>
-    <w:lsdException w:name="Light Shading Accent 1" w:uiPriority="60"/>
-    <w:lsdException w:name="Light List Accent 1" w:uiPriority="61"/>
-    <w:lsdException w:name="Light Grid Accent 1" w:uiPriority="62"/>
-    <w:lsdException w:name="Medium Shading 1 Accent 1" w:uiPriority="63"/>
-    <w:lsdException w:name="Medium Shading 2 Accent 1" w:uiPriority="64"/>
-    <w:lsdException w:name="Medium List 1 Accent 1" w:uiPriority="65"/>
-    <w:lsdException w:name="Revision" w:semiHidden="1"/>
-    <w:lsdException w:name="List Paragraph" w:uiPriority="34" w:qFormat="1"/>
-    <w:lsdException w:name="Quote" w:uiPriority="29" w:qFormat="1"/>
-    <w:lsdException w:name="Intense Quote" w:uiPriority="30" w:qFormat="1"/>
-    <w:lsdException w:name="Medium List 2 Accent 1" w:uiPriority="66"/>
-    <w:lsdException w:name="Medium Grid 1 Accent 1" w:uiPriority="67"/>
-    <w:lsdException w:name="Medium Grid 2 Accent 1" w:uiPriority="68"/>
-    <w:lsdException w:name="Medium Grid 3 Accent 1" w:uiPriority="69"/>
-    <w:lsdException w:name="Dark List Accent 1" w:uiPriority="70"/>
-    <w:lsdException w:name="Colorful Shading Accent 1" w:uiPriority="71"/>
-    <w:lsdException w:name="Colorful List Accent 1" w:uiPriority="72"/>
-    <w:lsdException w:name="Colorful Grid Accent 1" w:uiPriority="73"/>
-    <w:lsdException w:name="Light Shading Accent 2" w:uiPriority="60"/>
-    <w:lsdException w:name="Light List Accent 2" w:uiPriority="61"/>
-    <w:lsdException w:name="Light Grid Accent 2" w:uiPriority="62"/>
-    <w:lsdException w:name="Medium Shading 1 Accent 2" w:uiPriority="63"/>
-    <w:lsdException w:name="Medium Shading 2 Accent 2" w:uiPriority="64"/>
-    <w:lsdException w:name="Medium List 1 Accent 2" w:uiPriority="65"/>
-    <w:lsdException w:name="Medium List 2 Accent 2" w:uiPriority="66"/>
-    <w:lsdException w:name="Medium Grid 1 Accent 2" w:uiPriority="67"/>
-    <w:lsdException w:name="Medium Grid 2 Accent 2" w:uiPriority="68"/>
-    <w:lsdException w:name="Medium Grid 3 Accent 2" w:uiPriority="69"/>
-    <w:lsdException w:name="Dark List Accent 2" w:uiPriority="70"/>
-    <w:lsdException w:name="Colorful Shading Accent 2" w:uiPriority="71"/>
-    <w:lsdException w:name="Colorful List Accent 2" w:uiPriority="72"/>
-    <w:lsdException w:name="Colorful Grid Accent 2" w:uiPriority="73"/>
-    <w:lsdException w:name="Light Shading Accent 3" w:uiPriority="60"/>
-    <w:lsdException w:name="Light List Accent 3" w:uiPriority="61"/>
-    <w:lsdException w:name="Light Grid Accent 3" w:uiPriority="62"/>
-    <w:lsdException w:name="Medium Shading 1 Accent 3" w:uiPriority="63"/>
-    <w:lsdException w:name="Medium Shading 2 Accent 3" w:uiPriority="64"/>
-    <w:lsdException w:name="Medium List 1 Accent 3" w:uiPriority="65"/>
-    <w:lsdException w:name="Medium List 2 Accent 3" w:uiPriority="66"/>
-    <w:lsdException w:name="Medium Grid 1 Accent 3" w:uiPriority="67"/>
-    <w:lsdException w:name="Medium Grid 2 Accent 3" w:uiPriority="68"/>
-    <w:lsdException w:name="Medium Grid 3 Accent 3" w:uiPriority="69"/>
-    <w:lsdException w:name="Dark List Accent 3" w:uiPriority="70"/>
-    <w:lsdException w:name="Colorful Shading Accent 3" w:uiPriority="71"/>
-    <w:lsdException w:name="Colorful List Accent 3" w:uiPriority="72"/>
-    <w:lsdException w:name="Colorful Grid Accent 3" w:uiPriority="73"/>
-    <w:lsdException w:name="Light Shading Accent 4" w:uiPriority="60"/>
-    <w:lsdException w:name="Light List Accent 4" w:uiPriority="61"/>
-    <w:lsdException w:name="Light Grid Accent 4" w:uiPriority="62"/>
-    <w:lsdException w:name="Medium Shading 1 Accent 4" w:uiPriority="63"/>
-    <w:lsdException w:name="Medium Shading 2 Accent 4" w:uiPriority="64"/>
-    <w:lsdException w:name="Medium List 1 Accent 4" w:uiPriority="65"/>
-    <w:lsdException w:name="Medium List 2 Accent 4" w:uiPriority="66"/>
-    <w:lsdException w:name="Medium Grid 1 Accent 4" w:uiPriority="67"/>
-    <w:lsdException w:name="Medium Grid 2 Accent 4" w:uiPriority="68"/>
-    <w:lsdException w:name="Medium Grid 3 Accent 4" w:uiPriority="69"/>
-    <w:lsdException w:name="Dark List Accent 4" w:uiPriority="70"/>
-    <w:lsdException w:name="Colorful Shading Accent 4" w:uiPriority="71"/>
-    <w:lsdException w:name="Colorful List Accent 4" w:uiPriority="72"/>
-    <w:lsdException w:name="Colorful Grid Accent 4" w:uiPriority="73"/>
-    <w:lsdException w:name="Light Shading Accent 5" w:uiPriority="60"/>
-    <w:lsdException w:name="Light List Accent 5" w:uiPriority="61"/>
-    <w:lsdException w:name="Light Grid Accent 5" w:uiPriority="62"/>
-    <w:lsdException w:name="Medium Shading 1 Accent 5" w:uiPriority="63"/>
-    <w:lsdException w:name="Medium Shading 2 Accent 5" w:uiPriority="64"/>
-    <w:lsdException w:name="Medium List 1 Accent 5" w:uiPriority="65"/>
-    <w:lsdException w:name="Medium List 2 Accent 5" w:uiPriority="66"/>
-    <w:lsdException w:name="Medium Grid 1 Accent 5" w:uiPriority="67"/>
-    <w:lsdException w:name="Medium Grid 2 Accent 5" w:uiPriority="68"/>
-    <w:lsdException w:name="Medium Grid 3 Accent 5" w:uiPriority="69"/>
-    <w:lsdException w:name="Dark List Accent 5" w:uiPriority="70"/>
-    <w:lsdException w:name="Colorful Shading Accent 5" w:uiPriority="71"/>
-    <w:lsdException w:name="Colorful List Accent 5" w:uiPriority="72"/>
-    <w:lsdException w:name="Colorful Grid Accent 5" w:uiPriority="73"/>
-    <w:lsdException w:name="Light Shading Accent 6" w:uiPriority="60"/>
-    <w:lsdException w:name="Light List Accent 6" w:uiPriority="61"/>
-    <w:lsdException w:name="Light Grid Accent 6" w:uiPriority="62"/>
-    <w:lsdException w:name="Medium Shading 1 Accent 6" w:uiPriority="63"/>
-    <w:lsdException w:name="Medium Shading 2 Accent 6" w:uiPriority="64"/>
-    <w:lsdException w:name="Medium List 1 Accent 6" w:uiPriority="65"/>
-    <w:lsdException w:name="Medium List 2 Accent 6" w:uiPriority="66"/>
-    <w:lsdException w:name="Medium Grid 1 Accent 6" w:uiPriority="67"/>
-    <w:lsdException w:name="Medium Grid 2 Accent 6" w:uiPriority="68"/>
-    <w:lsdException w:name="Medium Grid 3 Accent 6" w:uiPriority="69"/>
-    <w:lsdException w:name="Dark List Accent 6" w:uiPriority="70"/>
-    <w:lsdException w:name="Colorful Shading Accent 6" w:uiPriority="71"/>
-    <w:lsdException w:name="Colorful List Accent 6" w:uiPriority="72"/>
-    <w:lsdException w:name="Colorful Grid Accent 6" w:uiPriority="73"/>
-    <w:lsdException w:name="Subtle Emphasis" w:uiPriority="19" w:qFormat="1"/>
-    <w:lsdException w:name="Intense Emphasis" w:uiPriority="21" w:qFormat="1"/>
-    <w:lsdException w:name="Subtle Reference" w:uiPriority="31" w:qFormat="1"/>
-    <w:lsdException w:name="Intense Reference" w:uiPriority="32" w:qFormat="1"/>
-    <w:lsdException w:name="Book Title" w:uiPriority="33" w:qFormat="1"/>
-    <w:lsdException w:name="Bibliography" w:semiHidden="1" w:uiPriority="37" w:unhideWhenUsed="1"/>
-    <w:lsdException w:name="TOC Heading" w:semiHidden="1" w:uiPriority="39" w:unhideWhenUsed="1" w:qFormat="1"/>
-    <w:lsdException w:name="Plain Table 1" w:uiPriority="41"/>
-    <w:lsdException w:name="Plain Table 2" w:uiPriority="42"/>
-    <w:lsdException w:name="Plain Table 3" w:uiPriority="43"/>
-    <w:lsdException w:name="Plain Table 4" w:uiPriority="44"/>
-    <w:lsdException w:name="Plain Table 5" w:uiPriority="45"/>
-    <w:lsdException w:name="Grid Table Light" w:uiPriority="40"/>
-    <w:lsdException w:name="Grid Table 1 Light" w:uiPriority="46"/>
-    <w:lsdException w:name="Grid Table 2" w:uiPriority="47"/>
-    <w:lsdException w:name="Grid Table 3" w:uiPriority="48"/>
-    <w:lsdException w:name="Grid Table 4" w:uiPriority="49"/>
-    <w:lsdException w:name="Grid Table 5 Dark" w:uiPriority="50"/>
-    <w:lsdException w:name="Grid Table 6 Colorful" w:uiPriority="51"/>
-    <w:lsdException w:name="Grid Table 7 Colorful" w:uiPriority="52"/>
-    <w:lsdException w:name="Grid Table 1 Light Accent 1" w:uiPriority="46"/>
-    <w:lsdException w:name="Grid Table 2 Accent 1" w:uiPriority="47"/>
-    <w:lsdException w:name="Grid Table 3 Accent 1" w:uiPriority="48"/>
-    <w:lsdException w:name="Grid Table 4 Accent 1" w:uiPriority="49"/>
-    <w:lsdException w:name="Grid Table 5 Dark Accent 1" w:uiPriority="50"/>
-    <w:lsdException w:name="Grid Table 6 Colorful Accent 1" w:uiPriority="51"/>
-    <w:lsdException w:name="Grid Table 7 Colorful Accent 1" w:uiPriority="52"/>
-    <w:lsdException w:name="Grid Table 1 Light Accent 2" w:uiPriority="46"/>
-    <w:lsdException w:name="Grid Table 2 Accent 2" w:uiPriority="47"/>
-    <w:lsdException w:name="Grid Table 3 Accent 2" w:uiPriority="48"/>
-    <w:lsdException w:name="Grid Table 4 Accent 2" w:uiPriority="49"/>
-    <w:lsdException w:name="Grid Table 5 Dark Accent 2" w:uiPriority="50"/>
-    <w:lsdException w:name="Grid Table 6 Colorful Accent 2" w:uiPriority="51"/>
-    <w:lsdException w:name="Grid Table 7 Colorful Accent 2" w:uiPriority="52"/>
-    <w:lsdException w:name="Grid Table 1 Light Accent 3" w:uiPriority="46"/>
-    <w:lsdException w:name="Grid Table 2 Accent 3" w:uiPriority="47"/>
-    <w:lsdException w:name="Grid Table 3 Accent 3" w:uiPriority="48"/>
-    <w:lsdException w:name="Grid Table 4 Accent 3" w:uiPriority="49"/>
-    <w:lsdException w:name="Grid Table 5 Dark Accent 3" w:uiPriority="50"/>
-    <w:lsdException w:name="Grid Table 6 Colorful Accent 3" w:uiPriority="51"/>
-    <w:lsdException w:name="Grid Table 7 Colorful Accent 3" w:uiPriority="52"/>
-    <w:lsdException w:name="Grid Table 1 Light Accent 4" w:uiPriority="46"/>
-    <w:lsdException w:name="Grid Table 2 Accent 4" w:uiPriority="47"/>
-    <w:lsdException w:name="Grid Table 3 Accent 4" w:uiPriority="48"/>
-    <w:lsdException w:name="Grid Table 4 Accent 4" w:uiPriority="49"/>
-    <w:lsdException w:name="Grid Table 5 Dark Accent 4" w:uiPriority="50"/>
-    <w:lsdException w:name="Grid Table 6 Colorful Accent 4" w:uiPriority="51"/>
-    <w:lsdException w:name="Grid Table 7 Colorful Accent 4" w:uiPriority="52"/>
-    <w:lsdException w:name="Grid Table 1 Light Accent 5" w:uiPriority="46"/>
-    <w:lsdException w:name="Grid Table 2 Accent 5" w:uiPriority="47"/>
-    <w:lsdException w:name="Grid Table 3 Accent 5" w:uiPriority="48"/>
-    <w:lsdException w:name="Grid Table 4 Accent 5" w:uiPriority="49"/>
-    <w:lsdException w:name="Grid Table 5 Dark Accent 5" w:uiPriority="50"/>
-    <w:lsdException w:name="Grid Table 6 Colorful Accent 5" w:uiPriority="51"/>
-    <w:lsdException w:name="Grid Table 7 Colorful Accent 5" w:uiPriority="52"/>
-    <w:lsdException w:name="Grid Table 1 Light Accent 6" w:uiPriority="46"/>
-    <w:lsdException w:name="Grid Table 2 Accent 6" w:uiPriority="47"/>
-    <w:lsdException w:name="Grid Table 3 Accent 6" w:uiPriority="48"/>
-    <w:lsdException w:name="Grid Table 4 Accent 6" w:uiPriority="49"/>
-    <w:lsdException w:name="Grid Table 5 Dark Accent 6" w:uiPriority="50"/>
-    <w:lsdException w:name="Grid Table 6 Colorful Accent 6" w:uiPriority="51"/>
-    <w:lsdException w:name="Grid Table 7 Colorful Accent 6" w:uiPriority="52"/>
-    <w:lsdException w:name="List Table 1 Light" w:uiPriority="46"/>
-    <w:lsdException w:name="List Table 2" w:uiPriority="47"/>
-    <w:lsdException w:name="List Table 3" w:uiPriority="48"/>
-    <w:lsdException w:name="List Table 4" w:uiPriority="49"/>
-    <w:lsdException w:name="List Table 5 Dark" w:uiPriority="50"/>
-    <w:lsdException w:name="List Table 6 Colorful" w:uiPriority="51"/>
-    <w:lsdException w:name="List Table 7 Colorful" w:uiPriority="52"/>
-    <w:lsdException w:name="List Table 1 Light Accent 1" w:uiPriority="46"/>
-    <w:lsdException w:name="List Table 2 Accent 1" w:uiPriority="47"/>
-    <w:lsdException w:name="List Table 3 Accent 1" w:uiPriority="48"/>
-    <w:lsdException w:name="List Table 4 Accent 1" w:uiPriority="49"/>
-    <w:lsdException w:name="List Table 5 Dark Accent 1" w:uiPriority="50"/>
-    <w:lsdException w:name="List Table 6 Colorful Accent 1" w:uiPriority="51"/>
-    <w:lsdException w:name="List Table 7 Colorful Accent 1" w:uiPriority="52"/>
-    <w:lsdException w:name="List Table 1 Light Accent 2" w:uiPriority="46"/>
-    <w:lsdException w:name="List Table 2 Accent 2" w:uiPriority="47"/>
-    <w:lsdException w:name="List Table 3 Accent 2" w:uiPriority="48"/>
-    <w:lsdException w:name="List Table 4 Accent 2" w:uiPriority="49"/>
-    <w:lsdException w:name="List Table 5 Dark Accent 2" w:uiPriority="50"/>
-    <w:lsdException w:name="List Table 6 Colorful Accent 2" w:uiPriority="51"/>
-    <w:lsdException w:name="List Table 7 Colorful Accent 2" w:uiPriority="52"/>
-    <w:lsdException w:name="List Table 1 Light Accent 3" w:uiPriority="46"/>
-    <w:lsdException w:name="List Table 2 Accent 3" w:uiPriority="47"/>
-    <w:lsdException w:name="List Table 3 Accent 3" w:uiPriority="48"/>
-    <w:lsdException w:name="List Table 4 Accent 3" w:uiPriority="49"/>
-    <w:lsdException w:name="List Table 5 Dark Accent 3" w:uiPriority="50"/>
-    <w:lsdException w:name="List Table 6 Colorful Accent 3" w:uiPriority="51"/>
-    <w:lsdException w:name="List Table 7 Colorful Accent 3" w:uiPriority="52"/>
-    <w:lsdException w:name="List Table 1 Light Accent 4" w:uiPriority="46"/>
-    <w:lsdException w:name="List Table 2 Accent 4" w:uiPriority="47"/>
-    <w:lsdException w:name="List Table 3 Accent 4" w:uiPriority="48"/>
-    <w:lsdException w:name="List Table 4 Accent 4" w:uiPriority="49"/>
-    <w:lsdException w:name="List Table 5 Dark Accent 4" w:uiPriority="50"/>
-    <w:lsdException w:name="List Table 6 Colorful Accent 4" w:uiPriority="51"/>
-    <w:lsdException w:name="List Table 7 Colorful Accent 4" w:uiPriority="52"/>
-    <w:lsdException w:name="List Table 1 Light Accent 5" w:uiPriority="46"/>
-    <w:lsdException w:name="List Table 2 Accent 5" w:uiPriority="47"/>
-    <w:lsdException w:name="List Table 3 Accent 5" w:uiPriority="48"/>
-    <w:lsdException w:name="List Table 4 Accent 5" w:uiPriority="49"/>
-    <w:lsdException w:name="List Table 5 Dark Accent 5" w:uiPriority="50"/>
-    <w:lsdException w:name="List Table 6 Colorful Accent 5" w:uiPriority="51"/>
-    <w:lsdException w:name="List Table 7 Colorful Accent 5" w:uiPriority="52"/>
-    <w:lsdException w:name="List Table 1 Light Accent 6" w:uiPriority="46"/>
-    <w:lsdException w:name="List Table 2 Accent 6" w:uiPriority="47"/>
-    <w:lsdException w:name="List Table 3 Accent 6" w:uiPriority="48"/>
-    <w:lsdException w:name="List Table 4 Accent 6" w:uiPriority="49"/>
-    <w:lsdException w:name="List Table 5 Dark Accent 6" w:uiPriority="50"/>
-    <w:lsdException w:name="List Table 6 Colorful Accent 6" w:uiPriority="51"/>
-    <w:lsdException w:name="List Table 7 Colorful Accent 6" w:uiPriority="52"/>
-    <w:lsdException w:name="Mention" w:semiHidden="1" w:unhideWhenUsed="1"/>
-    <w:lsdException w:name="Smart Hyperlink" w:semiHidden="1" w:unhideWhenUsed="1"/>
-    <w:lsdException w:name="Hashtag" w:semiHidden="1" w:unhideWhenUsed="1"/>
-    <w:lsdException w:name="Unresolved Mention" w:semiHidden="1" w:unhideWhenUsed="1"/>
-    <w:lsdException w:name="Smart Link" w:semiHidden="1" w:unhideWhenUsed="1"/>
+  <w:latentStyles w:defLockedState="0" w:defUIPriority="99" w:defSemiHidden="1" w:defUnhideWhenUsed="1" w:defQFormat="0" w:count="267">
+    <w:lsdException w:name="Normal" w:semiHidden="0" w:uiPriority="0" w:unhideWhenUsed="0" w:qFormat="1"/>
+    <w:lsdException w:name="heading 1" w:semiHidden="0" w:uiPriority="9" w:unhideWhenUsed="0" w:qFormat="1"/>
+    <w:lsdException w:name="heading 2" w:uiPriority="9" w:qFormat="1"/>
+    <w:lsdException w:name="heading 3" w:uiPriority="9" w:qFormat="1"/>
+    <w:lsdException w:name="heading 4" w:uiPriority="9" w:qFormat="1"/>
+    <w:lsdException w:name="heading 5" w:uiPriority="9" w:qFormat="1"/>
+    <w:lsdException w:name="heading 6" w:uiPriority="9" w:qFormat="1"/>
+    <w:lsdException w:name="heading 7" w:uiPriority="9" w:qFormat="1"/>
+    <w:lsdException w:name="heading 8" w:uiPriority="9" w:qFormat="1"/>
+    <w:lsdException w:name="heading 9" w:uiPriority="9" w:qFormat="1"/>
+    <w:lsdException w:name="toc 1" w:uiPriority="39"/>
+    <w:lsdException w:name="toc 2" w:uiPriority="39"/>
+    <w:lsdException w:name="toc 3" w:uiPriority="39"/>
+    <w:lsdException w:name="toc 4" w:uiPriority="39"/>
+    <w:lsdException w:name="toc 5" w:uiPriority="39"/>
+    <w:lsdException w:name="toc 6" w:uiPriority="39"/>
+    <w:lsdException w:name="toc 7" w:uiPriority="39"/>
+    <w:lsdException w:name="toc 8" w:uiPriority="39"/>
+    <w:lsdException w:name="toc 9" w:uiPriority="39"/>
+    <w:lsdException w:name="caption" w:uiPriority="35" w:qFormat="1"/>
+    <w:lsdException w:name="Title" w:semiHidden="0" w:uiPriority="10" w:unhideWhenUsed="0" w:qFormat="1"/>
+    <w:lsdException w:name="Default Paragraph Font" w:uiPriority="1"/>
+    <w:lsdException w:name="Subtitle" w:semiHidden="0" w:uiPriority="11" w:unhideWhenUsed="0" w:qFormat="1"/>
+    <w:lsdException w:name="Strong" w:semiHidden="0" w:uiPriority="22" w:unhideWhenUsed="0" w:qFormat="1"/>
+    <w:lsdException w:name="Emphasis" w:semiHidden="0" w:uiPriority="20" w:unhideWhenUsed="0" w:qFormat="1"/>
+    <w:lsdException w:name="Table Grid" w:semiHidden="0" w:uiPriority="39" w:unhideWhenUsed="0"/>
+    <w:lsdException w:name="Placeholder Text" w:unhideWhenUsed="0"/>
+    <w:lsdException w:name="No Spacing" w:semiHidden="0" w:uiPriority="1" w:unhideWhenUsed="0" w:qFormat="1"/>
+    <w:lsdException w:name="Light Shading" w:semiHidden="0" w:uiPriority="60" w:unhideWhenUsed="0"/>
+    <w:lsdException w:name="Light List" w:semiHidden="0" w:uiPriority="61" w:unhideWhenUsed="0"/>
+    <w:lsdException w:name="Light Grid" w:semiHidden="0" w:uiPriority="62" w:unhideWhenUsed="0"/>
+    <w:lsdException w:name="Medium Shading 1" w:semiHidden="0" w:uiPriority="63" w:unhideWhenUsed="0"/>
+    <w:lsdException w:name="Medium Shading 2" w:semiHidden="0" w:uiPriority="64" w:unhideWhenUsed="0"/>
+    <w:lsdException w:name="Medium List 1" w:semiHidden="0" w:uiPriority="65" w:unhideWhenUsed="0"/>
+    <w:lsdException w:name="Medium List 2" w:semiHidden="0" w:uiPriority="66" w:unhideWhenUsed="0"/>
+    <w:lsdException w:name="Medium Grid 1" w:semiHidden="0" w:uiPriority="67" w:unhideWhenUsed="0"/>
+    <w:lsdException w:name="Medium Grid 2" w:semiHidden="0" w:uiPriority="68" w:unhideWhenUsed="0"/>
+    <w:lsdException w:name="Medium Grid 3" w:semiHidden="0" w:uiPriority="69" w:unhideWhenUsed="0"/>
+    <w:lsdException w:name="Dark List" w:semiHidden="0" w:uiPriority="70" w:unhideWhenUsed="0"/>
+    <w:lsdException w:name="Colorful Shading" w:semiHidden="0" w:uiPriority="71" w:unhideWhenUsed="0"/>
+    <w:lsdException w:name="Colorful List" w:semiHidden="0" w:uiPriority="72" w:unhideWhenUsed="0"/>
+    <w:lsdException w:name="Colorful Grid" w:semiHidden="0" w:uiPriority="73" w:unhideWhenUsed="0"/>
+    <w:lsdException w:name="Light Shading Accent 1" w:semiHidden="0" w:uiPriority="60" w:unhideWhenUsed="0"/>
+    <w:lsdException w:name="Light List Accent 1" w:semiHidden="0" w:uiPriority="61" w:unhideWhenUsed="0"/>
+    <w:lsdException w:name="Light Grid Accent 1" w:semiHidden="0" w:uiPriority="62" w:unhideWhenUsed="0"/>
+    <w:lsdException w:name="Medium Shading 1 Accent 1" w:semiHidden="0" w:uiPriority="63" w:unhideWhenUsed="0"/>
+    <w:lsdException w:name="Medium Shading 2 Accent 1" w:semiHidden="0" w:uiPriority="64" w:unhideWhenUsed="0"/>
+    <w:lsdException w:name="Medium List 1 Accent 1" w:semiHidden="0" w:uiPriority="65" w:unhideWhenUsed="0"/>
+    <w:lsdException w:name="Revision" w:unhideWhenUsed="0"/>
+    <w:lsdException w:name="List Paragraph" w:semiHidden="0" w:uiPriority="34" w:unhideWhenUsed="0" w:qFormat="1"/>
+    <w:lsdException w:name="Quote" w:semiHidden="0" w:uiPriority="29" w:unhideWhenUsed="0" w:qFormat="1"/>
+    <w:lsdException w:name="Intense Quote" w:semiHidden="0" w:uiPriority="30" w:unhideWhenUsed="0" w:qFormat="1"/>
+    <w:lsdException w:name="Medium List 2 Accent 1" w:semiHidden="0" w:uiPriority="66" w:unhideWhenUsed="0"/>
+    <w:lsdException w:name="Medium Grid 1 Accent 1" w:semiHidden="0" w:uiPriority="67" w:unhideWhenUsed="0"/>
+    <w:lsdException w:name="Medium Grid 2 Accent 1" w:semiHidden="0" w:uiPriority="68" w:unhideWhenUsed="0"/>
+    <w:lsdException w:name="Medium Grid 3 Accent 1" w:semiHidden="0" w:uiPriority="69" w:unhideWhenUsed="0"/>
+    <w:lsdException w:name="Dark List Accent 1" w:semiHidden="0" w:uiPriority="70" w:unhideWhenUsed="0"/>
+    <w:lsdException w:name="Colorful Shading Accent 1" w:semiHidden="0" w:uiPriority="71" w:unhideWhenUsed="0"/>
+    <w:lsdException w:name="Colorful List Accent 1" w:semiHidden="0" w:uiPriority="72" w:unhideWhenUsed="0"/>
+    <w:lsdException w:name="Colorful Grid Accent 1" w:semiHidden="0" w:uiPriority="73" w:unhideWhenUsed="0"/>
+    <w:lsdException w:name="Light Shading Accent 2" w:semiHidden="0" w:uiPriority="60" w:unhideWhenUsed="0"/>
+    <w:lsdException w:name="Light List Accent 2" w:semiHidden="0" w:uiPriority="61" w:unhideWhenUsed="0"/>
+    <w:lsdException w:name="Light Grid Accent 2" w:semiHidden="0" w:uiPriority="62" w:unhideWhenUsed="0"/>
+    <w:lsdException w:name="Medium Shading 1 Accent 2" w:semiHidden="0" w:uiPriority="63" w:unhideWhenUsed="0"/>
+    <w:lsdException w:name="Medium Shading 2 Accent 2" w:semiHidden="0" w:uiPriority="64" w:unhideWhenUsed="0"/>
+    <w:lsdException w:name="Medium List 1 Accent 2" w:semiHidden="0" w:uiPriority="65" w:unhideWhenUsed="0"/>
+    <w:lsdException w:name="Medium List 2 Accent 2" w:semiHidden="0" w:uiPriority="66" w:unhideWhenUsed="0"/>
+    <w:lsdException w:name="Medium Grid 1 Accent 2" w:semiHidden="0" w:uiPriority="67" w:unhideWhenUsed="0"/>
+    <w:lsdException w:name="Medium Grid 2 Accent 2" w:semiHidden="0" w:uiPriority="68" w:unhideWhenUsed="0"/>
+    <w:lsdException w:name="Medium Grid 3 Accent 2" w:semiHidden="0" w:uiPriority="69" w:unhideWhenUsed="0"/>
+    <w:lsdException w:name="Dark List Accent 2" w:semiHidden="0" w:uiPriority="70" w:unhideWhenUsed="0"/>
+    <w:lsdException w:name="Colorful Shading Accent 2" w:semiHidden="0" w:uiPriority="71" w:unhideWhenUsed="0"/>
+    <w:lsdException w:name="Colorful List Accent 2" w:semiHidden="0" w:uiPriority="72" w:unhideWhenUsed="0"/>
+    <w:lsdException w:name="Colorful Grid Accent 2" w:semiHidden="0" w:uiPriority="73" w:unhideWhenUsed="0"/>
+    <w:lsdException w:name="Light Shading Accent 3" w:semiHidden="0" w:uiPriority="60" w:unhideWhenUsed="0"/>
+    <w:lsdException w:name="Light List Accent 3" w:semiHidden="0" w:uiPriority="61" w:unhideWhenUsed="0"/>
+    <w:lsdException w:name="Light Grid Accent 3" w:semiHidden="0" w:uiPriority="62" w:unhideWhenUsed="0"/>
+    <w:lsdException w:name="Medium Shading 1 Accent 3" w:semiHidden="0" w:uiPriority="63" w:unhideWhenUsed="0"/>
+    <w:lsdException w:name="Medium Shading 2 Accent 3" w:semiHidden="0" w:uiPriority="64" w:unhideWhenUsed="0"/>
+    <w:lsdException w:name="Medium List 1 Accent 3" w:semiHidden="0" w:uiPriority="65" w:unhideWhenUsed="0"/>
+    <w:lsdException w:name="Medium List 2 Accent 3" w:semiHidden="0" w:uiPriority="66" w:unhideWhenUsed="0"/>
+    <w:lsdException w:name="Medium Grid 1 Accent 3" w:semiHidden="0" w:uiPriority="67" w:unhideWhenUsed="0"/>
+    <w:lsdException w:name="Medium Grid 2 Accent 3" w:semiHidden="0" w:uiPriority="68" w:unhideWhenUsed="0"/>
+    <w:lsdException w:name="Medium Grid 3 Accent 3" w:semiHidden="0" w:uiPriority="69" w:unhideWhenUsed="0"/>
+    <w:lsdException w:name="Dark List Accent 3" w:semiHidden="0" w:uiPriority="70" w:unhideWhenUsed="0"/>
+    <w:lsdException w:name="Colorful Shading Accent 3" w:semiHidden="0" w:uiPriority="71" w:unhideWhenUsed="0"/>
+    <w:lsdException w:name="Colorful List Accent 3" w:semiHidden="0" w:uiPriority="72" w:unhideWhenUsed="0"/>
+    <w:lsdException w:name="Colorful Grid Accent 3" w:semiHidden="0" w:uiPriority="73" w:unhideWhenUsed="0"/>
+    <w:lsdException w:name="Light Shading Accent 4" w:semiHidden="0" w:uiPriority="60" w:unhideWhenUsed="0"/>
+    <w:lsdException w:name="Light List Accent 4" w:semiHidden="0" w:uiPriority="61" w:unhideWhenUsed="0"/>
+    <w:lsdException w:name="Light Grid Accent 4" w:semiHidden="0" w:uiPriority="62" w:unhideWhenUsed="0"/>
+    <w:lsdException w:name="Medium Shading 1 Accent 4" w:semiHidden="0" w:uiPriority="63" w:unhideWhenUsed="0"/>
+    <w:lsdException w:name="Medium Shading 2 Accent 4" w:semiHidden="0" w:uiPriority="64" w:unhideWhenUsed="0"/>
+    <w:lsdException w:name="Medium List 1 Accent 4" w:semiHidden="0" w:uiPriority="65" w:unhideWhenUsed="0"/>
+    <w:lsdException w:name="Medium List 2 Accent 4" w:semiHidden="0" w:uiPriority="66" w:unhideWhenUsed="0"/>
+    <w:lsdException w:name="Medium Grid 1 Accent 4" w:semiHidden="0" w:uiPriority="67" w:unhideWhenUsed="0"/>
+    <w:lsdException w:name="Medium Grid 2 Accent 4" w:semiHidden="0" w:uiPriority="68" w:unhideWhenUsed="0"/>
+    <w:lsdException w:name="Medium Grid 3 Accent 4" w:semiHidden="0" w:uiPriority="69" w:unhideWhenUsed="0"/>
+    <w:lsdException w:name="Dark List Accent 4" w:semiHidden="0" w:uiPriority="70" w:unhideWhenUsed="0"/>
+    <w:lsdException w:name="Colorful Shading Accent 4" w:semiHidden="0" w:uiPriority="71" w:unhideWhenUsed="0"/>
+    <w:lsdException w:name="Colorful List Accent 4" w:semiHidden="0" w:uiPriority="72" w:unhideWhenUsed="0"/>
+    <w:lsdException w:name="Colorful Grid Accent 4" w:semiHidden="0" w:uiPriority="73" w:unhideWhenUsed="0"/>
+    <w:lsdException w:name="Light Shading Accent 5" w:semiHidden="0" w:uiPriority="60" w:unhideWhenUsed="0"/>
+    <w:lsdException w:name="Light List Accent 5" w:semiHidden="0" w:uiPriority="61" w:unhideWhenUsed="0"/>
+    <w:lsdException w:name="Light Grid Accent 5" w:semiHidden="0" w:uiPriority="62" w:unhideWhenUsed="0"/>
+    <w:lsdException w:name="Medium Shading 1 Accent 5" w:semiHidden="0" w:uiPriority="63" w:unhideWhenUsed="0"/>
+    <w:lsdException w:name="Medium Shading 2 Accent 5" w:semiHidden="0" w:uiPriority="64" w:unhideWhenUsed="0"/>
+    <w:lsdException w:name="Medium List 1 Accent 5" w:semiHidden="0" w:uiPriority="65" w:unhideWhenUsed="0"/>
+    <w:lsdException w:name="Medium List 2 Accent 5" w:semiHidden="0" w:uiPriority="66" w:unhideWhenUsed="0"/>
+    <w:lsdException w:name="Medium Grid 1 Accent 5" w:semiHidden="0" w:uiPriority="67" w:unhideWhenUsed="0"/>
+    <w:lsdException w:name="Medium Grid 2 Accent 5" w:semiHidden="0" w:uiPriority="68" w:unhideWhenUsed="0"/>
+    <w:lsdException w:name="Medium Grid 3 Accent 5" w:semiHidden="0" w:uiPriority="69" w:unhideWhenUsed="0"/>
+    <w:lsdException w:name="Dark List Accent 5" w:semiHidden="0" w:uiPriority="70" w:unhideWhenUsed="0"/>
+    <w:lsdException w:name="Colorful Shading Accent 5" w:semiHidden="0" w:uiPriority="71" w:unhideWhenUsed="0"/>
+    <w:lsdException w:name="Colorful List Accent 5" w:semiHidden="0" w:uiPriority="72" w:unhideWhenUsed="0"/>
+    <w:lsdException w:name="Colorful Grid Accent 5" w:semiHidden="0" w:uiPriority="73" w:unhideWhenUsed="0"/>
+    <w:lsdException w:name="Light Shading Accent 6" w:semiHidden="0" w:uiPriority="60" w:unhideWhenUsed="0"/>
+    <w:lsdException w:name="Light List Accent 6" w:semiHidden="0" w:uiPriority="61" w:unhideWhenUsed="0"/>
+    <w:lsdException w:name="Light Grid Accent 6" w:semiHidden="0" w:uiPriority="62" w:unhideWhenUsed="0"/>
+    <w:lsdException w:name="Medium Shading 1 Accent 6" w:semiHidden="0" w:uiPriority="63" w:unhideWhenUsed="0"/>
+    <w:lsdException w:name="Medium Shading 2 Accent 6" w:semiHidden="0" w:uiPriority="64" w:unhideWhenUsed="0"/>
+    <w:lsdException w:name="Medium List 1 Accent 6" w:semiHidden="0" w:uiPriority="65" w:unhideWhenUsed="0"/>
+    <w:lsdException w:name="Medium List 2 Accent 6" w:semiHidden="0" w:uiPriority="66" w:unhideWhenUsed="0"/>
+    <w:lsdException w:name="Medium Grid 1 Accent 6" w:semiHidden="0" w:uiPriority="67" w:unhideWhenUsed="0"/>
+    <w:lsdException w:name="Medium Grid 2 Accent 6" w:semiHidden="0" w:uiPriority="68" w:unhideWhenUsed="0"/>
+    <w:lsdException w:name="Medium Grid 3 Accent 6" w:semiHidden="0" w:uiPriority="69" w:unhideWhenUsed="0"/>
+    <w:lsdException w:name="Dark List Accent 6" w:semiHidden="0" w:uiPriority="70" w:unhideWhenUsed="0"/>
+    <w:lsdException w:name="Colorful Shading Accent 6" w:semiHidden="0" w:uiPriority="71" w:unhideWhenUsed="0"/>
+    <w:lsdException w:name="Colorful List Accent 6" w:semiHidden="0" w:uiPriority="72" w:unhideWhenUsed="0"/>
+    <w:lsdException w:name="Colorful Grid Accent 6" w:semiHidden="0" w:uiPriority="73" w:unhideWhenUsed="0"/>
+    <w:lsdException w:name="Subtle Emphasis" w:semiHidden="0" w:uiPriority="19" w:unhideWhenUsed="0" w:qFormat="1"/>
+    <w:lsdException w:name="Intense Emphasis" w:semiHidden="0" w:uiPriority="21" w:unhideWhenUsed="0" w:qFormat="1"/>
+    <w:lsdException w:name="Subtle Reference" w:semiHidden="0" w:uiPriority="31" w:unhideWhenUsed="0" w:qFormat="1"/>
+    <w:lsdException w:name="Intense Reference" w:semiHidden="0" w:uiPriority="32" w:unhideWhenUsed="0" w:qFormat="1"/>
+    <w:lsdException w:name="Book Title" w:semiHidden="0" w:uiPriority="33" w:unhideWhenUsed="0" w:qFormat="1"/>
+    <w:lsdException w:name="Bibliography" w:uiPriority="37"/>
+    <w:lsdException w:name="TOC Heading" w:uiPriority="39" w:qFormat="1"/>
   </w:latentStyles>
   <w:style w:type="paragraph" w:default="1" w:styleId="Normal">
     <w:name w:val="Normal"/>
     <w:qFormat/>
+    <w:rsid w:val="0089153E"/>
     <w:rPr>
       <w:lang w:val="en-US"/>
     </w:rPr>
@@ -3473,6 +3365,7 @@
     <w:uiPriority w:val="99"/>
     <w:semiHidden/>
     <w:unhideWhenUsed/>
+    <w:qFormat/>
     <w:tblPr>
       <w:tblInd w:w="0" w:type="dxa"/>
       <w:tblCellMar>
@@ -3585,6 +3478,7 @@
       <w:spacing w:after="0" w:line="240" w:lineRule="auto"/>
     </w:pPr>
     <w:tblPr>
+      <w:tblInd w:w="0" w:type="dxa"/>
       <w:tblBorders>
         <w:top w:val="single" w:sz="4" w:space="0" w:color="auto"/>
         <w:left w:val="single" w:sz="4" w:space="0" w:color="auto"/>
@@ -3593,6 +3487,12 @@
         <w:insideH w:val="single" w:sz="4" w:space="0" w:color="auto"/>
         <w:insideV w:val="single" w:sz="4" w:space="0" w:color="auto"/>
       </w:tblBorders>
+      <w:tblCellMar>
+        <w:top w:w="0" w:type="dxa"/>
+        <w:left w:w="108" w:type="dxa"/>
+        <w:bottom w:w="0" w:type="dxa"/>
+        <w:right w:w="108" w:type="dxa"/>
+      </w:tblCellMar>
     </w:tblPr>
   </w:style>
   <w:style w:type="character" w:customStyle="1" w:styleId="Rubrik4Char">
@@ -3609,7 +3509,7 @@
       <w:lang w:val="en-US"/>
     </w:rPr>
   </w:style>
-  <w:style w:type="table" w:styleId="Listtabell3dekorfrg1">
+  <w:style w:type="table" w:customStyle="1" w:styleId="ListTable3Accent1">
     <w:name w:val="List Table 3 Accent 1"/>
     <w:basedOn w:val="Normaltabell"/>
     <w:uiPriority w:val="48"/>
@@ -3620,12 +3520,19 @@
     <w:tblPr>
       <w:tblStyleRowBandSize w:val="1"/>
       <w:tblStyleColBandSize w:val="1"/>
+      <w:tblInd w:w="0" w:type="dxa"/>
       <w:tblBorders>
         <w:top w:val="single" w:sz="4" w:space="0" w:color="4472C4" w:themeColor="accent1"/>
         <w:left w:val="single" w:sz="4" w:space="0" w:color="4472C4" w:themeColor="accent1"/>
         <w:bottom w:val="single" w:sz="4" w:space="0" w:color="4472C4" w:themeColor="accent1"/>
         <w:right w:val="single" w:sz="4" w:space="0" w:color="4472C4" w:themeColor="accent1"/>
       </w:tblBorders>
+      <w:tblCellMar>
+        <w:top w:w="0" w:type="dxa"/>
+        <w:left w:w="108" w:type="dxa"/>
+        <w:bottom w:w="0" w:type="dxa"/>
+        <w:right w:w="108" w:type="dxa"/>
+      </w:tblCellMar>
     </w:tblPr>
     <w:tblStylePr w:type="firstRow">
       <w:rPr>
@@ -3779,7 +3686,7 @@
     </a:clrScheme>
     <a:fontScheme name="Office">
       <a:majorFont>
-        <a:latin typeface="Calibri Light" panose="020F0302020204030204"/>
+        <a:latin typeface="Calibri Light"/>
         <a:ea typeface=""/>
         <a:cs typeface=""/>
         <a:font script="Jpan" typeface="游ゴシック Light"/>
@@ -3831,7 +3738,7 @@
         <a:font script="Tfng" typeface="Ebrima"/>
       </a:majorFont>
       <a:minorFont>
-        <a:latin typeface="Calibri" panose="020F0502020204030204"/>
+        <a:latin typeface="Calibri"/>
         <a:ea typeface=""/>
         <a:cs typeface=""/>
         <a:font script="Jpan" typeface="游明朝"/>
@@ -4025,7 +3932,7 @@
   <a:extraClrSchemeLst/>
   <a:extLst>
     <a:ext uri="{05A4C25C-085E-4340-85A3-A5531E510DB2}">
-      <thm15:themeFamily xmlns:thm15="http://schemas.microsoft.com/office/thememl/2012/main" name="Office Theme" id="{62F939B6-93AF-4DB8-9C6B-D6C7DFDC589F}" vid="{4A3C46E8-61CC-4603-A589-7422A47A8E4A}"/>
+      <thm15:themeFamily xmlns:thm15="http://schemas.microsoft.com/office/thememl/2012/main" xmlns="" name="Office Theme" id="{62F939B6-93AF-4DB8-9C6B-D6C7DFDC589F}" vid="{4A3C46E8-61CC-4603-A589-7422A47A8E4A}"/>
     </a:ext>
   </a:extLst>
 </a:theme>

</xml_diff>